<commit_message>
Added new dates. Added my signature to TZ_fedorov
</commit_message>
<xml_diff>
--- a/TZ.docx
+++ b/TZ.docx
@@ -660,25 +660,7 @@
                 <w:sz w:val="24"/>
                 <w:szCs w:val="24"/>
               </w:rPr>
-              <w:t xml:space="preserve">Инв. № </w:t>
-            </w:r>
-            <w:proofErr w:type="spellStart"/>
-            <w:r>
-              <w:rPr>
-                <w:rFonts w:ascii="Times New Roman" w:eastAsia="Calibri" w:hAnsi="Times New Roman" w:cs="Times New Roman"/>
-                <w:sz w:val="24"/>
-                <w:szCs w:val="24"/>
-              </w:rPr>
-              <w:t>дубл</w:t>
-            </w:r>
-            <w:proofErr w:type="spellEnd"/>
-            <w:r>
-              <w:rPr>
-                <w:rFonts w:ascii="Times New Roman" w:eastAsia="Calibri" w:hAnsi="Times New Roman" w:cs="Times New Roman"/>
-                <w:sz w:val="24"/>
-                <w:szCs w:val="24"/>
-              </w:rPr>
-              <w:t>.</w:t>
+              <w:t>Инв. № дубл.</w:t>
             </w:r>
           </w:p>
         </w:tc>
@@ -725,23 +707,13 @@
                 <w:szCs w:val="24"/>
               </w:rPr>
             </w:pPr>
-            <w:proofErr w:type="spellStart"/>
             <w:r>
               <w:rPr>
                 <w:rFonts w:ascii="Times New Roman" w:eastAsia="Calibri" w:hAnsi="Times New Roman" w:cs="Times New Roman"/>
                 <w:sz w:val="24"/>
                 <w:szCs w:val="24"/>
               </w:rPr>
-              <w:t>Взам</w:t>
-            </w:r>
-            <w:proofErr w:type="spellEnd"/>
-            <w:r>
-              <w:rPr>
-                <w:rFonts w:ascii="Times New Roman" w:eastAsia="Calibri" w:hAnsi="Times New Roman" w:cs="Times New Roman"/>
-                <w:sz w:val="24"/>
-                <w:szCs w:val="24"/>
-              </w:rPr>
-              <w:t>. Инв. №</w:t>
+              <w:t>Взам. Инв. №</w:t>
             </w:r>
           </w:p>
         </w:tc>
@@ -1433,6 +1405,7 @@
       <w:r>
         <w:rPr>
           <w:rFonts w:ascii="Times New Roman" w:eastAsia="Calibri" w:hAnsi="Times New Roman" w:cs="Times New Roman"/>
+          <w:noProof/>
           <w:sz w:val="24"/>
           <w:szCs w:val="24"/>
           <w:u w:val="single"/>
@@ -1972,25 +1945,7 @@
                 <w:sz w:val="24"/>
                 <w:szCs w:val="24"/>
               </w:rPr>
-              <w:t xml:space="preserve">Инв. № </w:t>
-            </w:r>
-            <w:proofErr w:type="spellStart"/>
-            <w:r>
-              <w:rPr>
-                <w:rFonts w:ascii="Times New Roman" w:eastAsia="Calibri" w:hAnsi="Times New Roman" w:cs="Times New Roman"/>
-                <w:sz w:val="24"/>
-                <w:szCs w:val="24"/>
-              </w:rPr>
-              <w:t>дубл</w:t>
-            </w:r>
-            <w:proofErr w:type="spellEnd"/>
-            <w:r>
-              <w:rPr>
-                <w:rFonts w:ascii="Times New Roman" w:eastAsia="Calibri" w:hAnsi="Times New Roman" w:cs="Times New Roman"/>
-                <w:sz w:val="24"/>
-                <w:szCs w:val="24"/>
-              </w:rPr>
-              <w:t>.</w:t>
+              <w:t>Инв. № дубл.</w:t>
             </w:r>
           </w:p>
         </w:tc>
@@ -2037,23 +1992,13 @@
                 <w:szCs w:val="24"/>
               </w:rPr>
             </w:pPr>
-            <w:proofErr w:type="spellStart"/>
             <w:r>
               <w:rPr>
                 <w:rFonts w:ascii="Times New Roman" w:eastAsia="Calibri" w:hAnsi="Times New Roman" w:cs="Times New Roman"/>
                 <w:sz w:val="24"/>
                 <w:szCs w:val="24"/>
               </w:rPr>
-              <w:t>Взам</w:t>
-            </w:r>
-            <w:proofErr w:type="spellEnd"/>
-            <w:r>
-              <w:rPr>
-                <w:rFonts w:ascii="Times New Roman" w:eastAsia="Calibri" w:hAnsi="Times New Roman" w:cs="Times New Roman"/>
-                <w:sz w:val="24"/>
-                <w:szCs w:val="24"/>
-              </w:rPr>
-              <w:t>. Инв. №</w:t>
+              <w:t>Взам. Инв. №</w:t>
             </w:r>
           </w:p>
         </w:tc>
@@ -8067,23 +8012,13 @@
                 <w:szCs w:val="24"/>
               </w:rPr>
             </w:pPr>
-            <w:proofErr w:type="spellStart"/>
             <w:r>
               <w:rPr>
                 <w:rFonts w:cs="Times New Roman"/>
                 <w:szCs w:val="24"/>
                 <w:lang w:val="en-US"/>
               </w:rPr>
-              <w:t>Граф</w:t>
-            </w:r>
-            <w:proofErr w:type="spellEnd"/>
-            <w:r>
-              <w:rPr>
-                <w:rFonts w:cs="Times New Roman"/>
-                <w:szCs w:val="24"/>
-                <w:lang w:val="en-US"/>
-              </w:rPr>
-              <w:t xml:space="preserve"> </w:t>
+              <w:t xml:space="preserve">Граф </w:t>
             </w:r>
             <w:r>
               <w:rPr>
@@ -8222,23 +8157,7 @@
                 <w:rFonts w:cs="Times New Roman"/>
                 <w:szCs w:val="24"/>
               </w:rPr>
-              <w:t>E-Узел (</w:t>
-            </w:r>
-            <w:proofErr w:type="spellStart"/>
-            <w:r>
-              <w:rPr>
-                <w:rFonts w:cs="Times New Roman"/>
-                <w:szCs w:val="24"/>
-              </w:rPr>
-              <w:t>Entry</w:t>
-            </w:r>
-            <w:proofErr w:type="spellEnd"/>
-            <w:r>
-              <w:rPr>
-                <w:rFonts w:cs="Times New Roman"/>
-                <w:szCs w:val="24"/>
-              </w:rPr>
-              <w:t>)</w:t>
+              <w:t>E-Узел (Entry)</w:t>
             </w:r>
           </w:p>
         </w:tc>
@@ -8300,25 +8219,7 @@
                 <w:szCs w:val="24"/>
                 <w:lang w:val="en-US"/>
               </w:rPr>
-              <w:t>CBG-</w:t>
-            </w:r>
-            <w:proofErr w:type="spellStart"/>
-            <w:r>
-              <w:rPr>
-                <w:rFonts w:cs="Times New Roman"/>
-                <w:szCs w:val="24"/>
-                <w:lang w:val="en-US"/>
-              </w:rPr>
-              <w:t>Узел</w:t>
-            </w:r>
-            <w:proofErr w:type="spellEnd"/>
-            <w:r>
-              <w:rPr>
-                <w:rFonts w:cs="Times New Roman"/>
-                <w:szCs w:val="24"/>
-                <w:lang w:val="en-US"/>
-              </w:rPr>
-              <w:t xml:space="preserve"> (Change Background)</w:t>
+              <w:t>CBG-Узел (Change Background)</w:t>
             </w:r>
           </w:p>
         </w:tc>
@@ -8392,25 +8293,7 @@
                 <w:szCs w:val="24"/>
                 <w:lang w:val="en-US"/>
               </w:rPr>
-              <w:t>CD-</w:t>
-            </w:r>
-            <w:proofErr w:type="spellStart"/>
-            <w:r>
-              <w:rPr>
-                <w:rFonts w:cs="Times New Roman"/>
-                <w:szCs w:val="24"/>
-                <w:lang w:val="en-US"/>
-              </w:rPr>
-              <w:t>Узел</w:t>
-            </w:r>
-            <w:proofErr w:type="spellEnd"/>
-            <w:r>
-              <w:rPr>
-                <w:rFonts w:cs="Times New Roman"/>
-                <w:szCs w:val="24"/>
-                <w:lang w:val="en-US"/>
-              </w:rPr>
-              <w:t xml:space="preserve"> (Change Dialog)</w:t>
+              <w:t>CD-Узел (Change Dialog)</w:t>
             </w:r>
           </w:p>
         </w:tc>
@@ -8582,23 +8465,7 @@
                 <w:rFonts w:cs="Times New Roman"/>
                 <w:szCs w:val="24"/>
               </w:rPr>
-              <w:t xml:space="preserve">SC-Узел (Show </w:t>
-            </w:r>
-            <w:proofErr w:type="spellStart"/>
-            <w:r>
-              <w:rPr>
-                <w:rFonts w:cs="Times New Roman"/>
-                <w:szCs w:val="24"/>
-              </w:rPr>
-              <w:t>Character</w:t>
-            </w:r>
-            <w:proofErr w:type="spellEnd"/>
-            <w:r>
-              <w:rPr>
-                <w:rFonts w:cs="Times New Roman"/>
-                <w:szCs w:val="24"/>
-              </w:rPr>
-              <w:t>)</w:t>
+              <w:t>SC-Узел (Show Character)</w:t>
             </w:r>
           </w:p>
         </w:tc>
@@ -8672,25 +8539,7 @@
                 <w:szCs w:val="24"/>
                 <w:lang w:val="en-US"/>
               </w:rPr>
-              <w:t>SS-</w:t>
-            </w:r>
-            <w:proofErr w:type="spellStart"/>
-            <w:r>
-              <w:rPr>
-                <w:rFonts w:cs="Times New Roman"/>
-                <w:szCs w:val="24"/>
-                <w:lang w:val="en-US"/>
-              </w:rPr>
-              <w:t>Узел</w:t>
-            </w:r>
-            <w:proofErr w:type="spellEnd"/>
-            <w:r>
-              <w:rPr>
-                <w:rFonts w:cs="Times New Roman"/>
-                <w:szCs w:val="24"/>
-                <w:lang w:val="en-US"/>
-              </w:rPr>
-              <w:t xml:space="preserve"> (Start Scene)</w:t>
+              <w:t>SS-Узел (Start Scene)</w:t>
             </w:r>
           </w:p>
         </w:tc>
@@ -8820,23 +8669,7 @@
                 <w:rFonts w:cs="Times New Roman"/>
                 <w:szCs w:val="24"/>
               </w:rPr>
-              <w:t xml:space="preserve">при зажатии </w:t>
-            </w:r>
-            <w:proofErr w:type="gramStart"/>
-            <w:r>
-              <w:rPr>
-                <w:rFonts w:cs="Times New Roman"/>
-                <w:szCs w:val="24"/>
-              </w:rPr>
-              <w:t>ЛКМ</w:t>
-            </w:r>
-            <w:proofErr w:type="gramEnd"/>
-            <w:r>
-              <w:rPr>
-                <w:rFonts w:cs="Times New Roman"/>
-                <w:szCs w:val="24"/>
-              </w:rPr>
-              <w:t xml:space="preserve"> на которую можно создать переход, ведущий в данный узел.</w:t>
+              <w:t>при зажатии ЛКМ на которую можно создать переход, ведущий в данный узел.</w:t>
             </w:r>
           </w:p>
         </w:tc>
@@ -8923,23 +8756,7 @@
                 <w:rFonts w:cs="Times New Roman"/>
                 <w:szCs w:val="24"/>
               </w:rPr>
-              <w:t xml:space="preserve">при зажатии </w:t>
-            </w:r>
-            <w:proofErr w:type="gramStart"/>
-            <w:r>
-              <w:rPr>
-                <w:rFonts w:cs="Times New Roman"/>
-                <w:szCs w:val="24"/>
-              </w:rPr>
-              <w:t>ЛКМ</w:t>
-            </w:r>
-            <w:proofErr w:type="gramEnd"/>
-            <w:r>
-              <w:rPr>
-                <w:rFonts w:cs="Times New Roman"/>
-                <w:szCs w:val="24"/>
-              </w:rPr>
-              <w:t xml:space="preserve"> на которую можно создать переход, ведущий из данного узла.</w:t>
+              <w:t>при зажатии ЛКМ на которую можно создать переход, ведущий из данного узла.</w:t>
             </w:r>
           </w:p>
         </w:tc>
@@ -9090,25 +8907,7 @@
                 <w:szCs w:val="24"/>
                 <w:lang w:val="en-US"/>
               </w:rPr>
-              <w:t>CLK-</w:t>
-            </w:r>
-            <w:proofErr w:type="spellStart"/>
-            <w:r>
-              <w:rPr>
-                <w:rFonts w:cs="Times New Roman"/>
-                <w:szCs w:val="24"/>
-                <w:lang w:val="en-US"/>
-              </w:rPr>
-              <w:t>Переход</w:t>
-            </w:r>
-            <w:proofErr w:type="spellEnd"/>
-            <w:r>
-              <w:rPr>
-                <w:rFonts w:cs="Times New Roman"/>
-                <w:szCs w:val="24"/>
-                <w:lang w:val="en-US"/>
-              </w:rPr>
-              <w:t xml:space="preserve"> (Click)</w:t>
+              <w:t>CLK-Переход (Click)</w:t>
             </w:r>
           </w:p>
         </w:tc>
@@ -9312,7 +9111,6 @@
         </w:rPr>
       </w:pPr>
       <w:bookmarkStart w:id="7" w:name="_Toc95922265"/>
-      <w:proofErr w:type="spellStart"/>
       <w:r>
         <w:rPr>
           <w:rFonts w:cs="Times New Roman"/>
@@ -9321,98 +9119,9 @@
           <w:szCs w:val="24"/>
           <w:lang w:val="en-US"/>
         </w:rPr>
-        <w:t>Наименование</w:t>
-      </w:r>
-      <w:proofErr w:type="spellEnd"/>
-      <w:r>
-        <w:rPr>
-          <w:rFonts w:cs="Times New Roman"/>
-          <w:b/>
-          <w:bCs/>
-          <w:szCs w:val="24"/>
-          <w:lang w:val="en-US"/>
-        </w:rPr>
-        <w:t xml:space="preserve"> </w:t>
-      </w:r>
-      <w:proofErr w:type="spellStart"/>
-      <w:r>
-        <w:rPr>
-          <w:rFonts w:cs="Times New Roman"/>
-          <w:b/>
-          <w:bCs/>
-          <w:szCs w:val="24"/>
-          <w:lang w:val="en-US"/>
-        </w:rPr>
-        <w:t>программы</w:t>
-      </w:r>
-      <w:proofErr w:type="spellEnd"/>
-      <w:r>
-        <w:rPr>
-          <w:rFonts w:cs="Times New Roman"/>
-          <w:b/>
-          <w:bCs/>
-          <w:szCs w:val="24"/>
-          <w:lang w:val="en-US"/>
-        </w:rPr>
-        <w:t xml:space="preserve"> </w:t>
-      </w:r>
-      <w:proofErr w:type="spellStart"/>
-      <w:r>
-        <w:rPr>
-          <w:rFonts w:cs="Times New Roman"/>
-          <w:b/>
-          <w:bCs/>
-          <w:szCs w:val="24"/>
-          <w:lang w:val="en-US"/>
-        </w:rPr>
-        <w:t>на</w:t>
-      </w:r>
-      <w:proofErr w:type="spellEnd"/>
-      <w:r>
-        <w:rPr>
-          <w:rFonts w:cs="Times New Roman"/>
-          <w:b/>
-          <w:bCs/>
-          <w:szCs w:val="24"/>
-          <w:lang w:val="en-US"/>
-        </w:rPr>
-        <w:t xml:space="preserve"> </w:t>
-      </w:r>
-      <w:proofErr w:type="spellStart"/>
-      <w:r>
-        <w:rPr>
-          <w:rFonts w:cs="Times New Roman"/>
-          <w:b/>
-          <w:bCs/>
-          <w:szCs w:val="24"/>
-          <w:lang w:val="en-US"/>
-        </w:rPr>
-        <w:t>английском</w:t>
-      </w:r>
-      <w:proofErr w:type="spellEnd"/>
-      <w:r>
-        <w:rPr>
-          <w:rFonts w:cs="Times New Roman"/>
-          <w:b/>
-          <w:bCs/>
-          <w:szCs w:val="24"/>
-          <w:lang w:val="en-US"/>
-        </w:rPr>
-        <w:t xml:space="preserve"> </w:t>
-      </w:r>
-      <w:proofErr w:type="spellStart"/>
-      <w:r>
-        <w:rPr>
-          <w:rFonts w:cs="Times New Roman"/>
-          <w:b/>
-          <w:bCs/>
-          <w:szCs w:val="24"/>
-          <w:lang w:val="en-US"/>
-        </w:rPr>
-        <w:t>языке</w:t>
+        <w:t>Наименование программы на английском языке</w:t>
       </w:r>
       <w:bookmarkEnd w:id="7"/>
-      <w:proofErr w:type="spellEnd"/>
     </w:p>
     <w:p>
       <w:pPr>
@@ -9429,39 +9138,7 @@
           <w:rFonts w:cs="Times New Roman"/>
           <w:szCs w:val="24"/>
         </w:rPr>
-        <w:t xml:space="preserve">Visual </w:t>
-      </w:r>
-      <w:proofErr w:type="spellStart"/>
-      <w:r>
-        <w:rPr>
-          <w:rFonts w:cs="Times New Roman"/>
-          <w:szCs w:val="24"/>
-        </w:rPr>
-        <w:t>Novel</w:t>
-      </w:r>
-      <w:proofErr w:type="spellEnd"/>
-      <w:r>
-        <w:rPr>
-          <w:rFonts w:cs="Times New Roman"/>
-          <w:szCs w:val="24"/>
-        </w:rPr>
-        <w:t xml:space="preserve"> </w:t>
-      </w:r>
-      <w:proofErr w:type="spellStart"/>
-      <w:r>
-        <w:rPr>
-          <w:rFonts w:cs="Times New Roman"/>
-          <w:szCs w:val="24"/>
-        </w:rPr>
-        <w:t>Constructor</w:t>
-      </w:r>
-      <w:proofErr w:type="spellEnd"/>
-      <w:r>
-        <w:rPr>
-          <w:rFonts w:cs="Times New Roman"/>
-          <w:szCs w:val="24"/>
-        </w:rPr>
-        <w:t>.</w:t>
+        <w:t>Visual Novel Constructor.</w:t>
       </w:r>
     </w:p>
     <w:p>
@@ -9503,37 +9180,12 @@
           <w:szCs w:val="24"/>
         </w:rPr>
       </w:pPr>
-      <w:proofErr w:type="spellStart"/>
-      <w:r>
-        <w:rPr>
-          <w:rFonts w:cs="Times New Roman"/>
-          <w:szCs w:val="24"/>
-        </w:rPr>
-        <w:t>UwU</w:t>
-      </w:r>
-      <w:proofErr w:type="spellEnd"/>
-      <w:r>
-        <w:rPr>
-          <w:rFonts w:cs="Times New Roman"/>
-          <w:szCs w:val="24"/>
-        </w:rPr>
-        <w:t xml:space="preserve"> </w:t>
-      </w:r>
-      <w:proofErr w:type="spellStart"/>
-      <w:r>
-        <w:rPr>
-          <w:rFonts w:cs="Times New Roman"/>
-          <w:szCs w:val="24"/>
-        </w:rPr>
-        <w:t>Novels</w:t>
-      </w:r>
-      <w:proofErr w:type="spellEnd"/>
-      <w:r>
-        <w:rPr>
-          <w:rFonts w:cs="Times New Roman"/>
-          <w:szCs w:val="24"/>
-        </w:rPr>
-        <w:t>.</w:t>
+      <w:r>
+        <w:rPr>
+          <w:rFonts w:cs="Times New Roman"/>
+          <w:szCs w:val="24"/>
+        </w:rPr>
+        <w:t>UwU Novels.</w:t>
       </w:r>
     </w:p>
     <w:p>
@@ -10066,25 +9718,7 @@
           <w:sz w:val="24"/>
           <w:szCs w:val="24"/>
         </w:rPr>
-        <w:t xml:space="preserve"> </w:t>
-      </w:r>
-      <w:proofErr w:type="spellStart"/>
-      <w:r>
-        <w:rPr>
-          <w:rFonts w:ascii="Times New Roman" w:hAnsi="Times New Roman" w:cs="Times New Roman"/>
-          <w:sz w:val="24"/>
-          <w:szCs w:val="24"/>
-        </w:rPr>
-        <w:t>programming</w:t>
-      </w:r>
-      <w:proofErr w:type="spellEnd"/>
-      <w:r>
-        <w:rPr>
-          <w:rFonts w:ascii="Times New Roman" w:hAnsi="Times New Roman" w:cs="Times New Roman"/>
-          <w:sz w:val="24"/>
-          <w:szCs w:val="24"/>
-        </w:rPr>
-        <w:t>».</w:t>
+        <w:t xml:space="preserve"> programming».</w:t>
       </w:r>
     </w:p>
     <w:p>
@@ -10276,39 +9910,7 @@
           <w:rFonts w:cs="Times New Roman"/>
           <w:szCs w:val="24"/>
         </w:rPr>
-        <w:t>Возможность добавить в граф SS-Узел по нажатию на кнопку «</w:t>
-      </w:r>
-      <w:proofErr w:type="spellStart"/>
-      <w:r>
-        <w:rPr>
-          <w:rFonts w:cs="Times New Roman"/>
-          <w:szCs w:val="24"/>
-        </w:rPr>
-        <w:t>Add</w:t>
-      </w:r>
-      <w:proofErr w:type="spellEnd"/>
-      <w:r>
-        <w:rPr>
-          <w:rFonts w:cs="Times New Roman"/>
-          <w:szCs w:val="24"/>
-        </w:rPr>
-        <w:t xml:space="preserve"> Start </w:t>
-      </w:r>
-      <w:proofErr w:type="spellStart"/>
-      <w:r>
-        <w:rPr>
-          <w:rFonts w:cs="Times New Roman"/>
-          <w:szCs w:val="24"/>
-        </w:rPr>
-        <w:t>Node</w:t>
-      </w:r>
-      <w:proofErr w:type="spellEnd"/>
-      <w:r>
-        <w:rPr>
-          <w:rFonts w:cs="Times New Roman"/>
-          <w:szCs w:val="24"/>
-        </w:rPr>
-        <w:t>».</w:t>
+        <w:t>Возможность добавить в граф SS-Узел по нажатию на кнопку «Add Start Node».</w:t>
       </w:r>
     </w:p>
     <w:p>
@@ -10428,23 +10030,7 @@
           <w:rFonts w:cs="Times New Roman"/>
           <w:szCs w:val="24"/>
         </w:rPr>
-        <w:t xml:space="preserve"> по нажатию на кнопку «Project </w:t>
-      </w:r>
-      <w:proofErr w:type="spellStart"/>
-      <w:r>
-        <w:rPr>
-          <w:rFonts w:cs="Times New Roman"/>
-          <w:szCs w:val="24"/>
-        </w:rPr>
-        <w:t>Graph</w:t>
-      </w:r>
-      <w:proofErr w:type="spellEnd"/>
-      <w:r>
-        <w:rPr>
-          <w:rFonts w:cs="Times New Roman"/>
-          <w:szCs w:val="24"/>
-        </w:rPr>
-        <w:t>».</w:t>
+        <w:t xml:space="preserve"> по нажатию на кнопку «Project Graph».</w:t>
       </w:r>
     </w:p>
     <w:p>
@@ -10466,23 +10052,7 @@
           <w:rFonts w:cs="Times New Roman"/>
           <w:szCs w:val="24"/>
         </w:rPr>
-        <w:t xml:space="preserve">Возможность добавить в граф CBG-Узел по нажатию на кнопку «Change </w:t>
-      </w:r>
-      <w:proofErr w:type="spellStart"/>
-      <w:r>
-        <w:rPr>
-          <w:rFonts w:cs="Times New Roman"/>
-          <w:szCs w:val="24"/>
-        </w:rPr>
-        <w:t>Background</w:t>
-      </w:r>
-      <w:proofErr w:type="spellEnd"/>
-      <w:r>
-        <w:rPr>
-          <w:rFonts w:cs="Times New Roman"/>
-          <w:szCs w:val="24"/>
-        </w:rPr>
-        <w:t>».</w:t>
+        <w:t>Возможность добавить в граф CBG-Узел по нажатию на кнопку «Change Background».</w:t>
       </w:r>
     </w:p>
     <w:p>
@@ -10511,23 +10081,7 @@
           <w:rFonts w:cs="Times New Roman"/>
           <w:szCs w:val="24"/>
         </w:rPr>
-        <w:t xml:space="preserve">озможность добавить в граф CD-Узел по нажатию на кнопку «Change </w:t>
-      </w:r>
-      <w:proofErr w:type="spellStart"/>
-      <w:r>
-        <w:rPr>
-          <w:rFonts w:cs="Times New Roman"/>
-          <w:szCs w:val="24"/>
-        </w:rPr>
-        <w:t>Dialog</w:t>
-      </w:r>
-      <w:proofErr w:type="spellEnd"/>
-      <w:r>
-        <w:rPr>
-          <w:rFonts w:cs="Times New Roman"/>
-          <w:szCs w:val="24"/>
-        </w:rPr>
-        <w:t>».</w:t>
+        <w:t>озможность добавить в граф CD-Узел по нажатию на кнопку «Change Dialog».</w:t>
       </w:r>
     </w:p>
     <w:p>
@@ -10571,23 +10125,7 @@
           <w:rFonts w:cs="Times New Roman"/>
           <w:szCs w:val="24"/>
         </w:rPr>
-        <w:t xml:space="preserve">Возможность добавить в граф SC-Узел по нажатию на кнопку «Show </w:t>
-      </w:r>
-      <w:proofErr w:type="spellStart"/>
-      <w:r>
-        <w:rPr>
-          <w:rFonts w:cs="Times New Roman"/>
-          <w:szCs w:val="24"/>
-        </w:rPr>
-        <w:t>Character</w:t>
-      </w:r>
-      <w:proofErr w:type="spellEnd"/>
-      <w:r>
-        <w:rPr>
-          <w:rFonts w:cs="Times New Roman"/>
-          <w:szCs w:val="24"/>
-        </w:rPr>
-        <w:t>».</w:t>
+        <w:t>Возможность добавить в граф SC-Узел по нажатию на кнопку «Show Character».</w:t>
       </w:r>
     </w:p>
     <w:p>
@@ -10675,23 +10213,7 @@
           <w:rFonts w:cs="Times New Roman"/>
           <w:szCs w:val="24"/>
         </w:rPr>
-        <w:t xml:space="preserve">Возможность соединить узел </w:t>
-      </w:r>
-      <w:proofErr w:type="spellStart"/>
-      <w:r>
-        <w:rPr>
-          <w:rFonts w:cs="Times New Roman"/>
-          <w:szCs w:val="24"/>
-        </w:rPr>
-        <w:t>cо</w:t>
-      </w:r>
-      <w:proofErr w:type="spellEnd"/>
-      <w:r>
-        <w:rPr>
-          <w:rFonts w:cs="Times New Roman"/>
-          <w:szCs w:val="24"/>
-        </w:rPr>
-        <w:t xml:space="preserve"> следующим по нажатию на область выхода</w:t>
+        <w:t>Возможность соединить узел cо следующим по нажатию на область выхода</w:t>
       </w:r>
       <w:r>
         <w:rPr>
@@ -10779,23 +10301,7 @@
           <w:rFonts w:cs="Times New Roman"/>
           <w:szCs w:val="24"/>
         </w:rPr>
-        <w:t xml:space="preserve">Возможность соединить узел </w:t>
-      </w:r>
-      <w:proofErr w:type="spellStart"/>
-      <w:r>
-        <w:rPr>
-          <w:rFonts w:cs="Times New Roman"/>
-          <w:szCs w:val="24"/>
-        </w:rPr>
-        <w:t>cо</w:t>
-      </w:r>
-      <w:proofErr w:type="spellEnd"/>
-      <w:r>
-        <w:rPr>
-          <w:rFonts w:cs="Times New Roman"/>
-          <w:szCs w:val="24"/>
-        </w:rPr>
-        <w:t xml:space="preserve"> следующим по нажатию на область выхода</w:t>
+        <w:t>Возможность соединить узел cо следующим по нажатию на область выхода</w:t>
       </w:r>
       <w:r>
         <w:rPr>
@@ -10889,23 +10395,7 @@
           <w:rFonts w:cs="Times New Roman"/>
           <w:szCs w:val="24"/>
         </w:rPr>
-        <w:t xml:space="preserve">Возможность соединить узел </w:t>
-      </w:r>
-      <w:proofErr w:type="spellStart"/>
-      <w:r>
-        <w:rPr>
-          <w:rFonts w:cs="Times New Roman"/>
-          <w:szCs w:val="24"/>
-        </w:rPr>
-        <w:t>cо</w:t>
-      </w:r>
-      <w:proofErr w:type="spellEnd"/>
-      <w:r>
-        <w:rPr>
-          <w:rFonts w:cs="Times New Roman"/>
-          <w:szCs w:val="24"/>
-        </w:rPr>
-        <w:t xml:space="preserve"> следующим по нажатию на область выхода</w:t>
+        <w:t>Возможность соединить узел cо следующим по нажатию на область выхода</w:t>
       </w:r>
       <w:r>
         <w:rPr>
@@ -11020,23 +10510,7 @@
           <w:rFonts w:cs="Times New Roman"/>
           <w:szCs w:val="24"/>
         </w:rPr>
-        <w:t xml:space="preserve">Возможность соединить узел </w:t>
-      </w:r>
-      <w:proofErr w:type="spellStart"/>
-      <w:r>
-        <w:rPr>
-          <w:rFonts w:cs="Times New Roman"/>
-          <w:szCs w:val="24"/>
-        </w:rPr>
-        <w:t>cо</w:t>
-      </w:r>
-      <w:proofErr w:type="spellEnd"/>
-      <w:r>
-        <w:rPr>
-          <w:rFonts w:cs="Times New Roman"/>
-          <w:szCs w:val="24"/>
-        </w:rPr>
-        <w:t xml:space="preserve"> следующим по нажатию на область выхода</w:t>
+        <w:t>Возможность соединить узел cо следующим по нажатию на область выхода</w:t>
       </w:r>
       <w:r>
         <w:rPr>
@@ -11205,23 +10679,7 @@
           <w:rFonts w:cs="Times New Roman"/>
           <w:szCs w:val="24"/>
         </w:rPr>
-        <w:t xml:space="preserve">Возможность соединить узел </w:t>
-      </w:r>
-      <w:proofErr w:type="spellStart"/>
-      <w:r>
-        <w:rPr>
-          <w:rFonts w:cs="Times New Roman"/>
-          <w:szCs w:val="24"/>
-        </w:rPr>
-        <w:t>cо</w:t>
-      </w:r>
-      <w:proofErr w:type="spellEnd"/>
-      <w:r>
-        <w:rPr>
-          <w:rFonts w:cs="Times New Roman"/>
-          <w:szCs w:val="24"/>
-        </w:rPr>
-        <w:t xml:space="preserve"> следующим по нажатию на область выхода</w:t>
+        <w:t>Возможность соединить узел cо следующим по нажатию на область выхода</w:t>
       </w:r>
       <w:r>
         <w:rPr>
@@ -11315,23 +10773,7 @@
           <w:rFonts w:cs="Times New Roman"/>
           <w:szCs w:val="24"/>
         </w:rPr>
-        <w:t xml:space="preserve">Возможность соединить узел </w:t>
-      </w:r>
-      <w:proofErr w:type="spellStart"/>
-      <w:r>
-        <w:rPr>
-          <w:rFonts w:cs="Times New Roman"/>
-          <w:szCs w:val="24"/>
-        </w:rPr>
-        <w:t>cо</w:t>
-      </w:r>
-      <w:proofErr w:type="spellEnd"/>
-      <w:r>
-        <w:rPr>
-          <w:rFonts w:cs="Times New Roman"/>
-          <w:szCs w:val="24"/>
-        </w:rPr>
-        <w:t xml:space="preserve"> следующим по нажатию на область выхода</w:t>
+        <w:t>Возможность соединить узел cо следующим по нажатию на область выхода</w:t>
       </w:r>
       <w:r>
         <w:rPr>
@@ -11533,23 +10975,7 @@
           <w:rFonts w:cs="Times New Roman"/>
           <w:szCs w:val="24"/>
         </w:rPr>
-        <w:t>Возможность скопировать узлы по нажатию на кнопку «</w:t>
-      </w:r>
-      <w:proofErr w:type="spellStart"/>
-      <w:r>
-        <w:rPr>
-          <w:rFonts w:cs="Times New Roman"/>
-          <w:szCs w:val="24"/>
-        </w:rPr>
-        <w:t>Copy</w:t>
-      </w:r>
-      <w:proofErr w:type="spellEnd"/>
-      <w:r>
-        <w:rPr>
-          <w:rFonts w:cs="Times New Roman"/>
-          <w:szCs w:val="24"/>
-        </w:rPr>
-        <w:t>» во вкладке</w:t>
+        <w:t>Возможность скопировать узлы по нажатию на кнопку «Copy» во вкладке</w:t>
       </w:r>
       <w:r>
         <w:rPr>
@@ -11563,23 +10989,7 @@
           <w:rFonts w:cs="Times New Roman"/>
           <w:szCs w:val="24"/>
         </w:rPr>
-        <w:t>«</w:t>
-      </w:r>
-      <w:proofErr w:type="spellStart"/>
-      <w:r>
-        <w:rPr>
-          <w:rFonts w:cs="Times New Roman"/>
-          <w:szCs w:val="24"/>
-        </w:rPr>
-        <w:t>Edit</w:t>
-      </w:r>
-      <w:proofErr w:type="spellEnd"/>
-      <w:r>
-        <w:rPr>
-          <w:rFonts w:cs="Times New Roman"/>
-          <w:szCs w:val="24"/>
-        </w:rPr>
-        <w:t>» на панели инструментов.</w:t>
+        <w:t>«Edit» на панели инструментов.</w:t>
       </w:r>
     </w:p>
     <w:p>
@@ -11599,39 +11009,7 @@
           <w:rFonts w:cs="Times New Roman"/>
           <w:szCs w:val="24"/>
         </w:rPr>
-        <w:t>Возможность вставить узлы по нажатию на кнопку «</w:t>
-      </w:r>
-      <w:proofErr w:type="spellStart"/>
-      <w:r>
-        <w:rPr>
-          <w:rFonts w:cs="Times New Roman"/>
-          <w:szCs w:val="24"/>
-        </w:rPr>
-        <w:t>Paste</w:t>
-      </w:r>
-      <w:proofErr w:type="spellEnd"/>
-      <w:r>
-        <w:rPr>
-          <w:rFonts w:cs="Times New Roman"/>
-          <w:szCs w:val="24"/>
-        </w:rPr>
-        <w:t>» во вкладке «</w:t>
-      </w:r>
-      <w:proofErr w:type="spellStart"/>
-      <w:r>
-        <w:rPr>
-          <w:rFonts w:cs="Times New Roman"/>
-          <w:szCs w:val="24"/>
-        </w:rPr>
-        <w:t>Edit</w:t>
-      </w:r>
-      <w:proofErr w:type="spellEnd"/>
-      <w:r>
-        <w:rPr>
-          <w:rFonts w:cs="Times New Roman"/>
-          <w:szCs w:val="24"/>
-        </w:rPr>
-        <w:t>»</w:t>
+        <w:t>Возможность вставить узлы по нажатию на кнопку «Paste» во вкладке «Edit»</w:t>
       </w:r>
       <w:r>
         <w:rPr>
@@ -11665,39 +11043,7 @@
           <w:rFonts w:cs="Times New Roman"/>
           <w:szCs w:val="24"/>
         </w:rPr>
-        <w:t>Возможность удалить узлы по нажатию на кнопку «</w:t>
-      </w:r>
-      <w:proofErr w:type="spellStart"/>
-      <w:r>
-        <w:rPr>
-          <w:rFonts w:cs="Times New Roman"/>
-          <w:szCs w:val="24"/>
-        </w:rPr>
-        <w:t>Delete</w:t>
-      </w:r>
-      <w:proofErr w:type="spellEnd"/>
-      <w:r>
-        <w:rPr>
-          <w:rFonts w:cs="Times New Roman"/>
-          <w:szCs w:val="24"/>
-        </w:rPr>
-        <w:t>» во вкладке «</w:t>
-      </w:r>
-      <w:proofErr w:type="spellStart"/>
-      <w:r>
-        <w:rPr>
-          <w:rFonts w:cs="Times New Roman"/>
-          <w:szCs w:val="24"/>
-        </w:rPr>
-        <w:t>Edit</w:t>
-      </w:r>
-      <w:proofErr w:type="spellEnd"/>
-      <w:r>
-        <w:rPr>
-          <w:rFonts w:cs="Times New Roman"/>
-          <w:szCs w:val="24"/>
-        </w:rPr>
-        <w:t>»</w:t>
+        <w:t>Возможность удалить узлы по нажатию на кнопку «Delete» во вкладке «Edit»</w:t>
       </w:r>
       <w:r>
         <w:rPr>
@@ -11894,23 +11240,7 @@
           <w:rFonts w:cs="Times New Roman"/>
           <w:szCs w:val="24"/>
         </w:rPr>
-        <w:t xml:space="preserve">по нажатию на кнопку «Save </w:t>
-      </w:r>
-      <w:proofErr w:type="spellStart"/>
-      <w:r>
-        <w:rPr>
-          <w:rFonts w:cs="Times New Roman"/>
-          <w:szCs w:val="24"/>
-        </w:rPr>
-        <w:t>as</w:t>
-      </w:r>
-      <w:proofErr w:type="spellEnd"/>
-      <w:r>
-        <w:rPr>
-          <w:rFonts w:cs="Times New Roman"/>
-          <w:szCs w:val="24"/>
-        </w:rPr>
-        <w:t>» во вкладке</w:t>
+        <w:t>по нажатию на кнопку «Save as» во вкладке</w:t>
       </w:r>
       <w:r>
         <w:rPr>
@@ -11958,23 +11288,7 @@
           <w:rFonts w:cs="Times New Roman"/>
           <w:szCs w:val="24"/>
         </w:rPr>
-        <w:t xml:space="preserve"> по нажатию на кнопку «</w:t>
-      </w:r>
-      <w:proofErr w:type="spellStart"/>
-      <w:r>
-        <w:rPr>
-          <w:rFonts w:cs="Times New Roman"/>
-          <w:szCs w:val="24"/>
-        </w:rPr>
-        <w:t>Build</w:t>
-      </w:r>
-      <w:proofErr w:type="spellEnd"/>
-      <w:r>
-        <w:rPr>
-          <w:rFonts w:cs="Times New Roman"/>
-          <w:szCs w:val="24"/>
-        </w:rPr>
-        <w:t>» во вкладке</w:t>
+        <w:t xml:space="preserve"> по нажатию на кнопку «Build» во вкладке</w:t>
       </w:r>
       <w:r>
         <w:rPr>
@@ -11988,23 +11302,7 @@
           <w:rFonts w:cs="Times New Roman"/>
           <w:szCs w:val="24"/>
         </w:rPr>
-        <w:t>«</w:t>
-      </w:r>
-      <w:proofErr w:type="spellStart"/>
-      <w:r>
-        <w:rPr>
-          <w:rFonts w:cs="Times New Roman"/>
-          <w:szCs w:val="24"/>
-        </w:rPr>
-        <w:t>Build</w:t>
-      </w:r>
-      <w:proofErr w:type="spellEnd"/>
-      <w:r>
-        <w:rPr>
-          <w:rFonts w:cs="Times New Roman"/>
-          <w:szCs w:val="24"/>
-        </w:rPr>
-        <w:t>» на панели инструментов.</w:t>
+        <w:t>«Build» на панели инструментов.</w:t>
       </w:r>
     </w:p>
     <w:p>
@@ -12024,23 +11322,7 @@
           <w:rFonts w:cs="Times New Roman"/>
           <w:szCs w:val="24"/>
         </w:rPr>
-        <w:t>Возможность завершить работу программы по нажатию на кнопку «</w:t>
-      </w:r>
-      <w:proofErr w:type="spellStart"/>
-      <w:r>
-        <w:rPr>
-          <w:rFonts w:cs="Times New Roman"/>
-          <w:szCs w:val="24"/>
-        </w:rPr>
-        <w:t>Exit</w:t>
-      </w:r>
-      <w:proofErr w:type="spellEnd"/>
-      <w:r>
-        <w:rPr>
-          <w:rFonts w:cs="Times New Roman"/>
-          <w:szCs w:val="24"/>
-        </w:rPr>
-        <w:t>» во вкладке</w:t>
+        <w:t>Возможность завершить работу программы по нажатию на кнопку «Exit» во вкладке</w:t>
       </w:r>
       <w:r>
         <w:rPr>
@@ -12356,23 +11638,7 @@
           <w:rFonts w:cs="Times New Roman"/>
           <w:szCs w:val="24"/>
         </w:rPr>
-        <w:t xml:space="preserve">Наличие кнопки «Save </w:t>
-      </w:r>
-      <w:proofErr w:type="spellStart"/>
-      <w:r>
-        <w:rPr>
-          <w:rFonts w:cs="Times New Roman"/>
-          <w:szCs w:val="24"/>
-        </w:rPr>
-        <w:t>as</w:t>
-      </w:r>
-      <w:proofErr w:type="spellEnd"/>
-      <w:r>
-        <w:rPr>
-          <w:rFonts w:cs="Times New Roman"/>
-          <w:szCs w:val="24"/>
-        </w:rPr>
-        <w:t>».</w:t>
+        <w:t>Наличие кнопки «Save as».</w:t>
       </w:r>
     </w:p>
     <w:p>
@@ -12392,23 +11658,7 @@
           <w:rFonts w:cs="Times New Roman"/>
           <w:szCs w:val="24"/>
         </w:rPr>
-        <w:t>Наличие кнопки «</w:t>
-      </w:r>
-      <w:proofErr w:type="spellStart"/>
-      <w:r>
-        <w:rPr>
-          <w:rFonts w:cs="Times New Roman"/>
-          <w:szCs w:val="24"/>
-        </w:rPr>
-        <w:t>Exit</w:t>
-      </w:r>
-      <w:proofErr w:type="spellEnd"/>
-      <w:r>
-        <w:rPr>
-          <w:rFonts w:cs="Times New Roman"/>
-          <w:szCs w:val="24"/>
-        </w:rPr>
-        <w:t>».</w:t>
+        <w:t>Наличие кнопки «Exit».</w:t>
       </w:r>
     </w:p>
     <w:p>
@@ -12428,23 +11678,7 @@
           <w:rFonts w:cs="Times New Roman"/>
           <w:szCs w:val="24"/>
         </w:rPr>
-        <w:t>Вкладка «</w:t>
-      </w:r>
-      <w:proofErr w:type="spellStart"/>
-      <w:r>
-        <w:rPr>
-          <w:rFonts w:cs="Times New Roman"/>
-          <w:szCs w:val="24"/>
-        </w:rPr>
-        <w:t>Edit</w:t>
-      </w:r>
-      <w:proofErr w:type="spellEnd"/>
-      <w:r>
-        <w:rPr>
-          <w:rFonts w:cs="Times New Roman"/>
-          <w:szCs w:val="24"/>
-        </w:rPr>
-        <w:t>»</w:t>
+        <w:t>Вкладка «Edit»</w:t>
       </w:r>
     </w:p>
     <w:p>
@@ -12464,23 +11698,7 @@
           <w:rFonts w:cs="Times New Roman"/>
           <w:szCs w:val="24"/>
         </w:rPr>
-        <w:t>Наличие кнопки «</w:t>
-      </w:r>
-      <w:proofErr w:type="spellStart"/>
-      <w:r>
-        <w:rPr>
-          <w:rFonts w:cs="Times New Roman"/>
-          <w:szCs w:val="24"/>
-        </w:rPr>
-        <w:t>Copy</w:t>
-      </w:r>
-      <w:proofErr w:type="spellEnd"/>
-      <w:r>
-        <w:rPr>
-          <w:rFonts w:cs="Times New Roman"/>
-          <w:szCs w:val="24"/>
-        </w:rPr>
-        <w:t>».</w:t>
+        <w:t>Наличие кнопки «Copy».</w:t>
       </w:r>
     </w:p>
     <w:p>
@@ -12500,23 +11718,7 @@
           <w:rFonts w:cs="Times New Roman"/>
           <w:szCs w:val="24"/>
         </w:rPr>
-        <w:t>Наличие кнопки «</w:t>
-      </w:r>
-      <w:proofErr w:type="spellStart"/>
-      <w:r>
-        <w:rPr>
-          <w:rFonts w:cs="Times New Roman"/>
-          <w:szCs w:val="24"/>
-        </w:rPr>
-        <w:t>Paste</w:t>
-      </w:r>
-      <w:proofErr w:type="spellEnd"/>
-      <w:r>
-        <w:rPr>
-          <w:rFonts w:cs="Times New Roman"/>
-          <w:szCs w:val="24"/>
-        </w:rPr>
-        <w:t>».</w:t>
+        <w:t>Наличие кнопки «Paste».</w:t>
       </w:r>
     </w:p>
     <w:p>
@@ -12536,23 +11738,7 @@
           <w:rFonts w:cs="Times New Roman"/>
           <w:szCs w:val="24"/>
         </w:rPr>
-        <w:t>Наличие кнопки «</w:t>
-      </w:r>
-      <w:proofErr w:type="spellStart"/>
-      <w:r>
-        <w:rPr>
-          <w:rFonts w:cs="Times New Roman"/>
-          <w:szCs w:val="24"/>
-        </w:rPr>
-        <w:t>Delete</w:t>
-      </w:r>
-      <w:proofErr w:type="spellEnd"/>
-      <w:r>
-        <w:rPr>
-          <w:rFonts w:cs="Times New Roman"/>
-          <w:szCs w:val="24"/>
-        </w:rPr>
-        <w:t>».</w:t>
+        <w:t>Наличие кнопки «Delete».</w:t>
       </w:r>
     </w:p>
     <w:p>
@@ -12572,23 +11758,7 @@
           <w:rFonts w:cs="Times New Roman"/>
           <w:szCs w:val="24"/>
         </w:rPr>
-        <w:t>Вкладка «</w:t>
-      </w:r>
-      <w:proofErr w:type="spellStart"/>
-      <w:r>
-        <w:rPr>
-          <w:rFonts w:cs="Times New Roman"/>
-          <w:szCs w:val="24"/>
-        </w:rPr>
-        <w:t>Build</w:t>
-      </w:r>
-      <w:proofErr w:type="spellEnd"/>
-      <w:r>
-        <w:rPr>
-          <w:rFonts w:cs="Times New Roman"/>
-          <w:szCs w:val="24"/>
-        </w:rPr>
-        <w:t>»</w:t>
+        <w:t>Вкладка «Build»</w:t>
       </w:r>
     </w:p>
     <w:p>
@@ -12608,23 +11778,7 @@
           <w:rFonts w:cs="Times New Roman"/>
           <w:szCs w:val="24"/>
         </w:rPr>
-        <w:t>Наличие кнопки «</w:t>
-      </w:r>
-      <w:proofErr w:type="spellStart"/>
-      <w:r>
-        <w:rPr>
-          <w:rFonts w:cs="Times New Roman"/>
-          <w:szCs w:val="24"/>
-        </w:rPr>
-        <w:t>Build</w:t>
-      </w:r>
-      <w:proofErr w:type="spellEnd"/>
-      <w:r>
-        <w:rPr>
-          <w:rFonts w:cs="Times New Roman"/>
-          <w:szCs w:val="24"/>
-        </w:rPr>
-        <w:t>».</w:t>
+        <w:t>Наличие кнопки «Build».</w:t>
       </w:r>
     </w:p>
     <w:p>
@@ -12681,39 +11835,7 @@
           <w:rFonts w:cs="Times New Roman"/>
           <w:szCs w:val="24"/>
         </w:rPr>
-        <w:t>Наличие кнопки «</w:t>
-      </w:r>
-      <w:proofErr w:type="spellStart"/>
-      <w:r>
-        <w:rPr>
-          <w:rFonts w:cs="Times New Roman"/>
-          <w:szCs w:val="24"/>
-        </w:rPr>
-        <w:t>Add</w:t>
-      </w:r>
-      <w:proofErr w:type="spellEnd"/>
-      <w:r>
-        <w:rPr>
-          <w:rFonts w:cs="Times New Roman"/>
-          <w:szCs w:val="24"/>
-        </w:rPr>
-        <w:t xml:space="preserve"> Start </w:t>
-      </w:r>
-      <w:proofErr w:type="spellStart"/>
-      <w:r>
-        <w:rPr>
-          <w:rFonts w:cs="Times New Roman"/>
-          <w:szCs w:val="24"/>
-        </w:rPr>
-        <w:t>Node</w:t>
-      </w:r>
-      <w:proofErr w:type="spellEnd"/>
-      <w:r>
-        <w:rPr>
-          <w:rFonts w:cs="Times New Roman"/>
-          <w:szCs w:val="24"/>
-        </w:rPr>
-        <w:t>» в верхнем правом углу экрана.</w:t>
+        <w:t>Наличие кнопки «Add Start Node» в верхнем правом углу экрана.</w:t>
       </w:r>
     </w:p>
     <w:p>
@@ -12733,23 +11855,7 @@
           <w:rFonts w:cs="Times New Roman"/>
           <w:szCs w:val="24"/>
         </w:rPr>
-        <w:t xml:space="preserve">Наличие кнопки «Play» в виде повернутого зеленого </w:t>
-      </w:r>
-      <w:proofErr w:type="spellStart"/>
-      <w:r>
-        <w:rPr>
-          <w:rFonts w:cs="Times New Roman"/>
-          <w:szCs w:val="24"/>
-        </w:rPr>
-        <w:t>треуголника</w:t>
-      </w:r>
-      <w:proofErr w:type="spellEnd"/>
-      <w:r>
-        <w:rPr>
-          <w:rFonts w:cs="Times New Roman"/>
-          <w:szCs w:val="24"/>
-        </w:rPr>
-        <w:t xml:space="preserve"> над графом посередине.</w:t>
+        <w:t>Наличие кнопки «Play» в виде повернутого зеленого треуголника над графом посередине.</w:t>
       </w:r>
     </w:p>
     <w:p>
@@ -12797,23 +11903,7 @@
           <w:rFonts w:cs="Times New Roman"/>
           <w:szCs w:val="24"/>
         </w:rPr>
-        <w:t xml:space="preserve">Наличие кнопки «Project </w:t>
-      </w:r>
-      <w:proofErr w:type="spellStart"/>
-      <w:r>
-        <w:rPr>
-          <w:rFonts w:cs="Times New Roman"/>
-          <w:szCs w:val="24"/>
-        </w:rPr>
-        <w:t>Graph</w:t>
-      </w:r>
-      <w:proofErr w:type="spellEnd"/>
-      <w:r>
-        <w:rPr>
-          <w:rFonts w:cs="Times New Roman"/>
-          <w:szCs w:val="24"/>
-        </w:rPr>
-        <w:t>» под панелью инструментов.</w:t>
+        <w:t>Наличие кнопки «Project Graph» под панелью инструментов.</w:t>
       </w:r>
     </w:p>
     <w:p>
@@ -12833,23 +11923,7 @@
           <w:rFonts w:cs="Times New Roman"/>
           <w:szCs w:val="24"/>
         </w:rPr>
-        <w:t xml:space="preserve">Наличие кнопки «Change </w:t>
-      </w:r>
-      <w:proofErr w:type="spellStart"/>
-      <w:r>
-        <w:rPr>
-          <w:rFonts w:cs="Times New Roman"/>
-          <w:szCs w:val="24"/>
-        </w:rPr>
-        <w:t>Background</w:t>
-      </w:r>
-      <w:proofErr w:type="spellEnd"/>
-      <w:r>
-        <w:rPr>
-          <w:rFonts w:cs="Times New Roman"/>
-          <w:szCs w:val="24"/>
-        </w:rPr>
-        <w:t>» в верхнем правом углу экрана.</w:t>
+        <w:t>Наличие кнопки «Change Background» в верхнем правом углу экрана.</w:t>
       </w:r>
     </w:p>
     <w:p>
@@ -12869,23 +11943,7 @@
           <w:rFonts w:cs="Times New Roman"/>
           <w:szCs w:val="24"/>
         </w:rPr>
-        <w:t xml:space="preserve">Наличие кнопки «Change </w:t>
-      </w:r>
-      <w:proofErr w:type="spellStart"/>
-      <w:r>
-        <w:rPr>
-          <w:rFonts w:cs="Times New Roman"/>
-          <w:szCs w:val="24"/>
-        </w:rPr>
-        <w:t>Dialog</w:t>
-      </w:r>
-      <w:proofErr w:type="spellEnd"/>
-      <w:r>
-        <w:rPr>
-          <w:rFonts w:cs="Times New Roman"/>
-          <w:szCs w:val="24"/>
-        </w:rPr>
-        <w:t>» в верхнем правом углу экрана.</w:t>
+        <w:t>Наличие кнопки «Change Dialog» в верхнем правом углу экрана.</w:t>
       </w:r>
     </w:p>
     <w:p>
@@ -12925,23 +11983,7 @@
           <w:rFonts w:cs="Times New Roman"/>
           <w:szCs w:val="24"/>
         </w:rPr>
-        <w:t xml:space="preserve">Наличие кнопки «Show </w:t>
-      </w:r>
-      <w:proofErr w:type="spellStart"/>
-      <w:r>
-        <w:rPr>
-          <w:rFonts w:cs="Times New Roman"/>
-          <w:szCs w:val="24"/>
-        </w:rPr>
-        <w:t>Character</w:t>
-      </w:r>
-      <w:proofErr w:type="spellEnd"/>
-      <w:r>
-        <w:rPr>
-          <w:rFonts w:cs="Times New Roman"/>
-          <w:szCs w:val="24"/>
-        </w:rPr>
-        <w:t>» в верхнем правом углу экрана.</w:t>
+        <w:t>Наличие кнопки «Show Character» в верхнем правом углу экрана.</w:t>
       </w:r>
     </w:p>
     <w:p>
@@ -12961,23 +12003,7 @@
           <w:rFonts w:cs="Times New Roman"/>
           <w:szCs w:val="24"/>
         </w:rPr>
-        <w:t xml:space="preserve">Наличие кнопки «Play» в виде повернутого зеленого </w:t>
-      </w:r>
-      <w:proofErr w:type="spellStart"/>
-      <w:r>
-        <w:rPr>
-          <w:rFonts w:cs="Times New Roman"/>
-          <w:szCs w:val="24"/>
-        </w:rPr>
-        <w:t>треуголника</w:t>
-      </w:r>
-      <w:proofErr w:type="spellEnd"/>
-      <w:r>
-        <w:rPr>
-          <w:rFonts w:cs="Times New Roman"/>
-          <w:szCs w:val="24"/>
-        </w:rPr>
-        <w:t xml:space="preserve"> посередине над</w:t>
+        <w:t>Наличие кнопки «Play» в виде повернутого зеленого треуголника посередине над</w:t>
       </w:r>
       <w:r>
         <w:rPr>
@@ -13059,39 +12085,7 @@
           <w:rFonts w:cs="Times New Roman"/>
           <w:szCs w:val="24"/>
         </w:rPr>
-        <w:t>Наличие подписи «</w:t>
-      </w:r>
-      <w:proofErr w:type="spellStart"/>
-      <w:r>
-        <w:rPr>
-          <w:rFonts w:cs="Times New Roman"/>
-          <w:szCs w:val="24"/>
-        </w:rPr>
-        <w:t>Entry</w:t>
-      </w:r>
-      <w:proofErr w:type="spellEnd"/>
-      <w:r>
-        <w:rPr>
-          <w:rFonts w:cs="Times New Roman"/>
-          <w:szCs w:val="24"/>
-        </w:rPr>
-        <w:t xml:space="preserve"> </w:t>
-      </w:r>
-      <w:proofErr w:type="spellStart"/>
-      <w:r>
-        <w:rPr>
-          <w:rFonts w:cs="Times New Roman"/>
-          <w:szCs w:val="24"/>
-        </w:rPr>
-        <w:t>Node</w:t>
-      </w:r>
-      <w:proofErr w:type="spellEnd"/>
-      <w:r>
-        <w:rPr>
-          <w:rFonts w:cs="Times New Roman"/>
-          <w:szCs w:val="24"/>
-        </w:rPr>
-        <w:t>» сверху посередине.</w:t>
+        <w:t>Наличие подписи «Entry Node» сверху посередине.</w:t>
       </w:r>
     </w:p>
     <w:p>
@@ -13151,23 +12145,7 @@
           <w:rFonts w:cs="Times New Roman"/>
           <w:szCs w:val="24"/>
         </w:rPr>
-        <w:t xml:space="preserve">Наличие подписи «Change </w:t>
-      </w:r>
-      <w:proofErr w:type="spellStart"/>
-      <w:r>
-        <w:rPr>
-          <w:rFonts w:cs="Times New Roman"/>
-          <w:szCs w:val="24"/>
-        </w:rPr>
-        <w:t>Background</w:t>
-      </w:r>
-      <w:proofErr w:type="spellEnd"/>
-      <w:r>
-        <w:rPr>
-          <w:rFonts w:cs="Times New Roman"/>
-          <w:szCs w:val="24"/>
-        </w:rPr>
-        <w:t>» сверху посередине.</w:t>
+        <w:t>Наличие подписи «Change Background» сверху посередине.</w:t>
       </w:r>
     </w:p>
     <w:p>
@@ -13288,23 +12266,7 @@
           <w:rFonts w:cs="Times New Roman"/>
           <w:szCs w:val="24"/>
         </w:rPr>
-        <w:t xml:space="preserve">Наличие подписи «Change </w:t>
-      </w:r>
-      <w:proofErr w:type="spellStart"/>
-      <w:r>
-        <w:rPr>
-          <w:rFonts w:cs="Times New Roman"/>
-          <w:szCs w:val="24"/>
-        </w:rPr>
-        <w:t>Dialog</w:t>
-      </w:r>
-      <w:proofErr w:type="spellEnd"/>
-      <w:r>
-        <w:rPr>
-          <w:rFonts w:cs="Times New Roman"/>
-          <w:szCs w:val="24"/>
-        </w:rPr>
-        <w:t>» сверху посередине.</w:t>
+        <w:t>Наличие подписи «Change Dialog» сверху посередине.</w:t>
       </w:r>
     </w:p>
     <w:p>
@@ -13604,23 +12566,7 @@
           <w:rFonts w:cs="Times New Roman"/>
           <w:szCs w:val="24"/>
         </w:rPr>
-        <w:t xml:space="preserve">Наличие подписи «Show </w:t>
-      </w:r>
-      <w:proofErr w:type="spellStart"/>
-      <w:r>
-        <w:rPr>
-          <w:rFonts w:cs="Times New Roman"/>
-          <w:szCs w:val="24"/>
-        </w:rPr>
-        <w:t>Character</w:t>
-      </w:r>
-      <w:proofErr w:type="spellEnd"/>
-      <w:r>
-        <w:rPr>
-          <w:rFonts w:cs="Times New Roman"/>
-          <w:szCs w:val="24"/>
-        </w:rPr>
-        <w:t>» сверху посередине.</w:t>
+        <w:t>Наличие подписи «Show Character» сверху посередине.</w:t>
       </w:r>
     </w:p>
     <w:p>
@@ -13700,23 +12646,7 @@
           <w:rFonts w:cs="Times New Roman"/>
           <w:szCs w:val="24"/>
         </w:rPr>
-        <w:t xml:space="preserve">Наличие подписи «Start </w:t>
-      </w:r>
-      <w:proofErr w:type="spellStart"/>
-      <w:r>
-        <w:rPr>
-          <w:rFonts w:cs="Times New Roman"/>
-          <w:szCs w:val="24"/>
-        </w:rPr>
-        <w:t>Scene</w:t>
-      </w:r>
-      <w:proofErr w:type="spellEnd"/>
-      <w:r>
-        <w:rPr>
-          <w:rFonts w:cs="Times New Roman"/>
-          <w:szCs w:val="24"/>
-        </w:rPr>
-        <w:t>» сверху посередине.</w:t>
+        <w:t>Наличие подписи «Start Scene» сверху посередине.</w:t>
       </w:r>
     </w:p>
     <w:p>
@@ -14415,15 +13345,7 @@
         <w:ind w:left="792"/>
       </w:pPr>
       <w:r>
-        <w:t>В комплект поставки программы входит USB-</w:t>
-      </w:r>
-      <w:proofErr w:type="spellStart"/>
-      <w:r>
-        <w:t>флеш</w:t>
-      </w:r>
-      <w:proofErr w:type="spellEnd"/>
-      <w:r>
-        <w:t>-накопитель, на котором хранятся следующие элементы программы:</w:t>
+        <w:t>В комплект поставки программы входит USB-флеш-накопитель, на котором хранятся следующие элементы программы:</w:t>
       </w:r>
     </w:p>
     <w:p>
@@ -14437,15 +13359,7 @@
         <w:ind w:left="1860" w:hanging="357"/>
       </w:pPr>
       <w:r>
-        <w:t>Исполняемый файл формата .</w:t>
-      </w:r>
-      <w:proofErr w:type="spellStart"/>
-      <w:r>
-        <w:t>exe</w:t>
-      </w:r>
-      <w:proofErr w:type="spellEnd"/>
-      <w:r>
-        <w:t xml:space="preserve"> (десктопное приложение). Файл должен обладать метаинформацией о программе;</w:t>
+        <w:t>Исполняемый файл формата .exe (десктопное приложение). Файл должен обладать метаинформацией о программе;</w:t>
       </w:r>
       <w:r>
         <w:t xml:space="preserve"> </w:t>
@@ -14462,15 +13376,7 @@
         <w:ind w:left="1860" w:hanging="357"/>
       </w:pPr>
       <w:r>
-        <w:t>Необходимые библиотеки для приложения в формате .</w:t>
-      </w:r>
-      <w:proofErr w:type="spellStart"/>
-      <w:r>
-        <w:t>dll</w:t>
-      </w:r>
-      <w:proofErr w:type="spellEnd"/>
-      <w:r>
-        <w:t>;</w:t>
+        <w:t>Необходимые библиотеки для приложения в формате .dll;</w:t>
       </w:r>
     </w:p>
     <w:p>
@@ -15060,23 +13966,7 @@
           <w:rFonts w:cs="Times New Roman"/>
           <w:szCs w:val="24"/>
         </w:rPr>
-        <w:t>в LMS одним архивом в формате .</w:t>
-      </w:r>
-      <w:proofErr w:type="spellStart"/>
-      <w:r>
-        <w:rPr>
-          <w:rFonts w:cs="Times New Roman"/>
-          <w:szCs w:val="24"/>
-        </w:rPr>
-        <w:t>zip</w:t>
-      </w:r>
-      <w:proofErr w:type="spellEnd"/>
-      <w:r>
-        <w:rPr>
-          <w:rFonts w:cs="Times New Roman"/>
-          <w:szCs w:val="24"/>
-        </w:rPr>
-        <w:t>.</w:t>
+        <w:t>в LMS одним архивом в формате .zip.</w:t>
       </w:r>
     </w:p>
     <w:p>
@@ -15463,43 +14353,7 @@
           <w:sz w:val="24"/>
           <w:szCs w:val="24"/>
         </w:rPr>
-        <w:t>Прямыми конкурентами являются «</w:t>
-      </w:r>
-      <w:proofErr w:type="spellStart"/>
-      <w:r>
-        <w:rPr>
-          <w:rFonts w:ascii="Times New Roman" w:hAnsi="Times New Roman" w:cs="Times New Roman"/>
-          <w:sz w:val="24"/>
-          <w:szCs w:val="24"/>
-        </w:rPr>
-        <w:t>Episode</w:t>
-      </w:r>
-      <w:proofErr w:type="spellEnd"/>
-      <w:r>
-        <w:rPr>
-          <w:rFonts w:ascii="Times New Roman" w:hAnsi="Times New Roman" w:cs="Times New Roman"/>
-          <w:sz w:val="24"/>
-          <w:szCs w:val="24"/>
-        </w:rPr>
-        <w:t>», «</w:t>
-      </w:r>
-      <w:proofErr w:type="spellStart"/>
-      <w:r>
-        <w:rPr>
-          <w:rFonts w:ascii="Times New Roman" w:hAnsi="Times New Roman" w:cs="Times New Roman"/>
-          <w:sz w:val="24"/>
-          <w:szCs w:val="24"/>
-        </w:rPr>
-        <w:t>Twine</w:t>
-      </w:r>
-      <w:proofErr w:type="spellEnd"/>
-      <w:r>
-        <w:rPr>
-          <w:rFonts w:ascii="Times New Roman" w:hAnsi="Times New Roman" w:cs="Times New Roman"/>
-          <w:sz w:val="24"/>
-          <w:szCs w:val="24"/>
-        </w:rPr>
-        <w:t>», «RENPY».</w:t>
+        <w:t>Прямыми конкурентами являются «Episode», «Twine», «RENPY».</w:t>
       </w:r>
     </w:p>
     <w:p>
@@ -15518,25 +14372,7 @@
           <w:sz w:val="24"/>
           <w:szCs w:val="24"/>
         </w:rPr>
-        <w:t xml:space="preserve">Преимущества по сравнению с </w:t>
-      </w:r>
-      <w:proofErr w:type="spellStart"/>
-      <w:r>
-        <w:rPr>
-          <w:rFonts w:ascii="Times New Roman" w:hAnsi="Times New Roman" w:cs="Times New Roman"/>
-          <w:sz w:val="24"/>
-          <w:szCs w:val="24"/>
-        </w:rPr>
-        <w:t>Episode</w:t>
-      </w:r>
-      <w:proofErr w:type="spellEnd"/>
-      <w:r>
-        <w:rPr>
-          <w:rFonts w:ascii="Times New Roman" w:hAnsi="Times New Roman" w:cs="Times New Roman"/>
-          <w:sz w:val="24"/>
-          <w:szCs w:val="24"/>
-        </w:rPr>
-        <w:t>:</w:t>
+        <w:t>Преимущества по сравнению с Episode:</w:t>
       </w:r>
     </w:p>
     <w:p>
@@ -15631,23 +14467,7 @@
           <w:rFonts w:cs="Times New Roman"/>
           <w:szCs w:val="24"/>
         </w:rPr>
-        <w:t xml:space="preserve">Преимущества по сравнению с </w:t>
-      </w:r>
-      <w:proofErr w:type="spellStart"/>
-      <w:r>
-        <w:rPr>
-          <w:rFonts w:cs="Times New Roman"/>
-          <w:szCs w:val="24"/>
-        </w:rPr>
-        <w:t>Twine</w:t>
-      </w:r>
-      <w:proofErr w:type="spellEnd"/>
-      <w:r>
-        <w:rPr>
-          <w:rFonts w:cs="Times New Roman"/>
-          <w:szCs w:val="24"/>
-        </w:rPr>
-        <w:t>:</w:t>
+        <w:t>Преимущества по сравнению с Twine:</w:t>
       </w:r>
     </w:p>
     <w:p>
@@ -15738,77 +14558,13 @@
           <w:lang w:val="en-US"/>
         </w:rPr>
       </w:pPr>
-      <w:proofErr w:type="spellStart"/>
       <w:r>
         <w:rPr>
           <w:rFonts w:cs="Times New Roman"/>
           <w:szCs w:val="24"/>
           <w:lang w:val="en-US"/>
         </w:rPr>
-        <w:t>Не</w:t>
-      </w:r>
-      <w:proofErr w:type="spellEnd"/>
-      <w:r>
-        <w:rPr>
-          <w:rFonts w:cs="Times New Roman"/>
-          <w:szCs w:val="24"/>
-          <w:lang w:val="en-US"/>
-        </w:rPr>
-        <w:t xml:space="preserve"> </w:t>
-      </w:r>
-      <w:proofErr w:type="spellStart"/>
-      <w:r>
-        <w:rPr>
-          <w:rFonts w:cs="Times New Roman"/>
-          <w:szCs w:val="24"/>
-          <w:lang w:val="en-US"/>
-        </w:rPr>
-        <w:t>требует</w:t>
-      </w:r>
-      <w:proofErr w:type="spellEnd"/>
-      <w:r>
-        <w:rPr>
-          <w:rFonts w:cs="Times New Roman"/>
-          <w:szCs w:val="24"/>
-          <w:lang w:val="en-US"/>
-        </w:rPr>
-        <w:t xml:space="preserve"> </w:t>
-      </w:r>
-      <w:proofErr w:type="spellStart"/>
-      <w:r>
-        <w:rPr>
-          <w:rFonts w:cs="Times New Roman"/>
-          <w:szCs w:val="24"/>
-          <w:lang w:val="en-US"/>
-        </w:rPr>
-        <w:t>навыков</w:t>
-      </w:r>
-      <w:proofErr w:type="spellEnd"/>
-      <w:r>
-        <w:rPr>
-          <w:rFonts w:cs="Times New Roman"/>
-          <w:szCs w:val="24"/>
-          <w:lang w:val="en-US"/>
-        </w:rPr>
-        <w:t xml:space="preserve"> </w:t>
-      </w:r>
-      <w:proofErr w:type="spellStart"/>
-      <w:r>
-        <w:rPr>
-          <w:rFonts w:cs="Times New Roman"/>
-          <w:szCs w:val="24"/>
-          <w:lang w:val="en-US"/>
-        </w:rPr>
-        <w:t>программирования</w:t>
-      </w:r>
-      <w:proofErr w:type="spellEnd"/>
-      <w:r>
-        <w:rPr>
-          <w:rFonts w:cs="Times New Roman"/>
-          <w:szCs w:val="24"/>
-          <w:lang w:val="en-US"/>
-        </w:rPr>
-        <w:t>.</w:t>
+        <w:t>Не требует навыков программирования.</w:t>
       </w:r>
     </w:p>
     <w:p>
@@ -16573,21 +15329,42 @@
                 <w:rFonts w:cs="Times New Roman"/>
                 <w:szCs w:val="24"/>
               </w:rPr>
-              <w:t>4</w:t>
+              <w:t>18</w:t>
             </w:r>
             <w:r>
               <w:rPr>
                 <w:rFonts w:cs="Times New Roman"/>
                 <w:szCs w:val="24"/>
               </w:rPr>
-              <w:t xml:space="preserve"> декабря 20</w:t>
+              <w:t xml:space="preserve"> </w:t>
             </w:r>
             <w:r>
               <w:rPr>
                 <w:rFonts w:cs="Times New Roman"/>
                 <w:szCs w:val="24"/>
               </w:rPr>
-              <w:t>21</w:t>
+              <w:t>февраля</w:t>
+            </w:r>
+            <w:r>
+              <w:rPr>
+                <w:rFonts w:cs="Times New Roman"/>
+                <w:szCs w:val="24"/>
+              </w:rPr>
+              <w:t xml:space="preserve"> 20</w:t>
+            </w:r>
+            <w:r>
+              <w:rPr>
+                <w:rFonts w:cs="Times New Roman"/>
+                <w:szCs w:val="24"/>
+              </w:rPr>
+              <w:t>2</w:t>
+            </w:r>
+            <w:r>
+              <w:rPr>
+                <w:rFonts w:cs="Times New Roman"/>
+                <w:szCs w:val="24"/>
+              </w:rPr>
+              <w:t>2</w:t>
             </w:r>
             <w:r>
               <w:rPr>
@@ -17059,7 +15836,21 @@
                 <w:rFonts w:cs="Times New Roman"/>
                 <w:szCs w:val="24"/>
               </w:rPr>
-              <w:t>2021 года</w:t>
+              <w:t>202</w:t>
+            </w:r>
+            <w:r>
+              <w:rPr>
+                <w:rFonts w:cs="Times New Roman"/>
+                <w:szCs w:val="24"/>
+              </w:rPr>
+              <w:t>2</w:t>
+            </w:r>
+            <w:r>
+              <w:rPr>
+                <w:rFonts w:cs="Times New Roman"/>
+                <w:szCs w:val="24"/>
+              </w:rPr>
+              <w:t xml:space="preserve"> года</w:t>
             </w:r>
             <w:r>
               <w:rPr>
@@ -17144,7 +15935,6 @@
         </w:rPr>
       </w:pPr>
       <w:bookmarkStart w:id="67" w:name="_Toc95922303"/>
-      <w:proofErr w:type="spellStart"/>
       <w:r>
         <w:rPr>
           <w:rFonts w:cs="Times New Roman"/>
@@ -17153,54 +15943,9 @@
           <w:szCs w:val="24"/>
           <w:lang w:val="en-US"/>
         </w:rPr>
-        <w:t>Сроки</w:t>
-      </w:r>
-      <w:proofErr w:type="spellEnd"/>
-      <w:r>
-        <w:rPr>
-          <w:rFonts w:cs="Times New Roman"/>
-          <w:b/>
-          <w:bCs/>
-          <w:szCs w:val="24"/>
-          <w:lang w:val="en-US"/>
-        </w:rPr>
-        <w:t xml:space="preserve"> </w:t>
-      </w:r>
-      <w:proofErr w:type="spellStart"/>
-      <w:r>
-        <w:rPr>
-          <w:rFonts w:cs="Times New Roman"/>
-          <w:b/>
-          <w:bCs/>
-          <w:szCs w:val="24"/>
-          <w:lang w:val="en-US"/>
-        </w:rPr>
-        <w:t>разработки</w:t>
-      </w:r>
-      <w:proofErr w:type="spellEnd"/>
-      <w:r>
-        <w:rPr>
-          <w:rFonts w:cs="Times New Roman"/>
-          <w:b/>
-          <w:bCs/>
-          <w:szCs w:val="24"/>
-          <w:lang w:val="en-US"/>
-        </w:rPr>
-        <w:t xml:space="preserve"> и </w:t>
-      </w:r>
-      <w:proofErr w:type="spellStart"/>
-      <w:r>
-        <w:rPr>
-          <w:rFonts w:cs="Times New Roman"/>
-          <w:b/>
-          <w:bCs/>
-          <w:szCs w:val="24"/>
-          <w:lang w:val="en-US"/>
-        </w:rPr>
-        <w:t>исполнители</w:t>
+        <w:t>Сроки разработки и исполнители</w:t>
       </w:r>
       <w:bookmarkEnd w:id="67"/>
-      <w:proofErr w:type="spellEnd"/>
     </w:p>
     <w:p>
       <w:pPr>
@@ -17511,23 +16256,7 @@
           <w:rFonts w:cs="Times New Roman"/>
           <w:szCs w:val="24"/>
         </w:rPr>
-        <w:t xml:space="preserve">Москва: </w:t>
-      </w:r>
-      <w:proofErr w:type="spellStart"/>
-      <w:r>
-        <w:rPr>
-          <w:rFonts w:cs="Times New Roman"/>
-          <w:szCs w:val="24"/>
-        </w:rPr>
-        <w:t>Стандартинформ</w:t>
-      </w:r>
-      <w:proofErr w:type="spellEnd"/>
-      <w:r>
-        <w:rPr>
-          <w:rFonts w:cs="Times New Roman"/>
-          <w:szCs w:val="24"/>
-        </w:rPr>
-        <w:t>, 2005.</w:t>
+        <w:t>Москва: Стандартинформ, 2005.</w:t>
       </w:r>
       <w:r>
         <w:rPr>
@@ -17556,23 +16285,7 @@
           <w:rFonts w:cs="Times New Roman"/>
           <w:szCs w:val="24"/>
         </w:rPr>
-        <w:t xml:space="preserve">ГОСТ 19.602-78. ЕСПД. Правила дублирования, учета и хранения программных документов, выполненных печатным способом. — Москва: </w:t>
-      </w:r>
-      <w:proofErr w:type="spellStart"/>
-      <w:r>
-        <w:rPr>
-          <w:rFonts w:cs="Times New Roman"/>
-          <w:szCs w:val="24"/>
-        </w:rPr>
-        <w:t>Стандартинформ</w:t>
-      </w:r>
-      <w:proofErr w:type="spellEnd"/>
-      <w:r>
-        <w:rPr>
-          <w:rFonts w:cs="Times New Roman"/>
-          <w:szCs w:val="24"/>
-        </w:rPr>
-        <w:t>, 2005.</w:t>
+        <w:t>ГОСТ 19.602-78. ЕСПД. Правила дублирования, учета и хранения программных документов, выполненных печатным способом. — Москва: Стандартинформ, 2005.</w:t>
       </w:r>
     </w:p>
     <w:p>
@@ -17607,23 +16320,7 @@
           <w:rFonts w:cs="Times New Roman"/>
           <w:szCs w:val="24"/>
         </w:rPr>
-        <w:t xml:space="preserve">оформлению. — Москва: </w:t>
-      </w:r>
-      <w:proofErr w:type="spellStart"/>
-      <w:r>
-        <w:rPr>
-          <w:rFonts w:cs="Times New Roman"/>
-          <w:szCs w:val="24"/>
-        </w:rPr>
-        <w:t>Стандартинформ</w:t>
-      </w:r>
-      <w:proofErr w:type="spellEnd"/>
-      <w:r>
-        <w:rPr>
-          <w:rFonts w:cs="Times New Roman"/>
-          <w:szCs w:val="24"/>
-        </w:rPr>
-        <w:t>, 2005.</w:t>
+        <w:t>оформлению. — Москва: Стандартинформ, 2005.</w:t>
       </w:r>
     </w:p>
     <w:p>
@@ -17644,23 +16341,7 @@
           <w:rFonts w:cs="Times New Roman"/>
           <w:szCs w:val="24"/>
         </w:rPr>
-        <w:t xml:space="preserve">ГОСТ 19.404-79. ЕСПД. Пояснительная записка. Требования к содержанию и оформлению. — Москва: </w:t>
-      </w:r>
-      <w:proofErr w:type="spellStart"/>
-      <w:r>
-        <w:rPr>
-          <w:rFonts w:cs="Times New Roman"/>
-          <w:szCs w:val="24"/>
-        </w:rPr>
-        <w:t>Стандартинформ</w:t>
-      </w:r>
-      <w:proofErr w:type="spellEnd"/>
-      <w:r>
-        <w:rPr>
-          <w:rFonts w:cs="Times New Roman"/>
-          <w:szCs w:val="24"/>
-        </w:rPr>
-        <w:t>, 2005.</w:t>
+        <w:t>ГОСТ 19.404-79. ЕСПД. Пояснительная записка. Требования к содержанию и оформлению. — Москва: Стандартинформ, 2005.</w:t>
       </w:r>
     </w:p>
     <w:p>
@@ -17681,23 +16362,7 @@
           <w:rFonts w:cs="Times New Roman"/>
           <w:szCs w:val="24"/>
         </w:rPr>
-        <w:t xml:space="preserve">ГОСТ 19.505-79. ЕСПД. Руководство оператора. Требования к содержанию и оформлению. — Москва: </w:t>
-      </w:r>
-      <w:proofErr w:type="spellStart"/>
-      <w:r>
-        <w:rPr>
-          <w:rFonts w:cs="Times New Roman"/>
-          <w:szCs w:val="24"/>
-        </w:rPr>
-        <w:t>Стандартинформ</w:t>
-      </w:r>
-      <w:proofErr w:type="spellEnd"/>
-      <w:r>
-        <w:rPr>
-          <w:rFonts w:cs="Times New Roman"/>
-          <w:szCs w:val="24"/>
-        </w:rPr>
-        <w:t>, 2005.</w:t>
+        <w:t>ГОСТ 19.505-79. ЕСПД. Руководство оператора. Требования к содержанию и оформлению. — Москва: Стандартинформ, 2005.</w:t>
       </w:r>
     </w:p>
     <w:p>
@@ -17746,23 +16411,7 @@
           <w:rFonts w:cs="Times New Roman"/>
           <w:szCs w:val="24"/>
         </w:rPr>
-        <w:t xml:space="preserve">Москва: </w:t>
-      </w:r>
-      <w:proofErr w:type="spellStart"/>
-      <w:r>
-        <w:rPr>
-          <w:rFonts w:cs="Times New Roman"/>
-          <w:szCs w:val="24"/>
-        </w:rPr>
-        <w:t>Стандартинформ</w:t>
-      </w:r>
-      <w:proofErr w:type="spellEnd"/>
-      <w:r>
-        <w:rPr>
-          <w:rFonts w:cs="Times New Roman"/>
-          <w:szCs w:val="24"/>
-        </w:rPr>
-        <w:t>, 2005.</w:t>
+        <w:t>Москва: Стандартинформ, 2005.</w:t>
       </w:r>
     </w:p>
     <w:p>
@@ -17783,15 +16432,7 @@
           <w:rFonts w:cs="Times New Roman"/>
           <w:szCs w:val="24"/>
         </w:rPr>
-        <w:t xml:space="preserve">ГОСТ 19.101-77. ЕСПД. Виды программ и программных документов. — Москва: </w:t>
-      </w:r>
-      <w:proofErr w:type="spellStart"/>
-      <w:r>
-        <w:rPr>
-          <w:rFonts w:cs="Times New Roman"/>
-          <w:szCs w:val="24"/>
-        </w:rPr>
-        <w:t>Ста</w:t>
+        <w:t>ГОСТ 19.101-77. ЕСПД. Виды программ и программных документов. — Москва: Ста</w:t>
       </w:r>
       <w:r>
         <w:rPr>
@@ -17805,15 +16446,7 @@
           <w:rFonts w:cs="Times New Roman"/>
           <w:szCs w:val="24"/>
         </w:rPr>
-        <w:t>дартинформ</w:t>
-      </w:r>
-      <w:proofErr w:type="spellEnd"/>
-      <w:r>
-        <w:rPr>
-          <w:rFonts w:cs="Times New Roman"/>
-          <w:szCs w:val="24"/>
-        </w:rPr>
-        <w:t>, 2005.</w:t>
+        <w:t>дартинформ, 2005.</w:t>
       </w:r>
     </w:p>
     <w:p>
@@ -17829,21 +16462,12 @@
           <w:szCs w:val="24"/>
         </w:rPr>
       </w:pPr>
-      <w:proofErr w:type="spellStart"/>
-      <w:r>
-        <w:rPr>
-          <w:rFonts w:cs="Times New Roman"/>
-          <w:szCs w:val="24"/>
-        </w:rPr>
-        <w:t>Episode</w:t>
-      </w:r>
-      <w:proofErr w:type="spellEnd"/>
-      <w:r>
-        <w:rPr>
-          <w:rFonts w:cs="Times New Roman"/>
-          <w:szCs w:val="24"/>
-        </w:rPr>
-        <w:t xml:space="preserve">, официальный сайт - </w:t>
+      <w:r>
+        <w:rPr>
+          <w:rFonts w:cs="Times New Roman"/>
+          <w:szCs w:val="24"/>
+        </w:rPr>
+        <w:t xml:space="preserve">Episode, официальный сайт - </w:t>
       </w:r>
       <w:hyperlink r:id="rId15" w:history="1">
         <w:r>
@@ -17869,21 +16493,12 @@
           <w:szCs w:val="24"/>
         </w:rPr>
       </w:pPr>
-      <w:proofErr w:type="spellStart"/>
-      <w:r>
-        <w:rPr>
-          <w:rFonts w:cs="Times New Roman"/>
-          <w:szCs w:val="24"/>
-        </w:rPr>
-        <w:t>Twine</w:t>
-      </w:r>
-      <w:proofErr w:type="spellEnd"/>
-      <w:r>
-        <w:rPr>
-          <w:rFonts w:cs="Times New Roman"/>
-          <w:szCs w:val="24"/>
-        </w:rPr>
-        <w:t xml:space="preserve">, официальный сайт - </w:t>
+      <w:r>
+        <w:rPr>
+          <w:rFonts w:cs="Times New Roman"/>
+          <w:szCs w:val="24"/>
+        </w:rPr>
+        <w:t xml:space="preserve">Twine, официальный сайт - </w:t>
       </w:r>
       <w:hyperlink r:id="rId16" w:history="1">
         <w:r>
@@ -17914,23 +16529,7 @@
           <w:rFonts w:cs="Times New Roman"/>
           <w:szCs w:val="24"/>
         </w:rPr>
-        <w:t xml:space="preserve"> </w:t>
-      </w:r>
-      <w:proofErr w:type="spellStart"/>
-      <w:r>
-        <w:rPr>
-          <w:rFonts w:cs="Times New Roman"/>
-          <w:szCs w:val="24"/>
-        </w:rPr>
-        <w:t>Renpy</w:t>
-      </w:r>
-      <w:proofErr w:type="spellEnd"/>
-      <w:r>
-        <w:rPr>
-          <w:rFonts w:cs="Times New Roman"/>
-          <w:szCs w:val="24"/>
-        </w:rPr>
-        <w:t xml:space="preserve">, официальный сайт - </w:t>
+        <w:t xml:space="preserve"> Renpy, официальный сайт - </w:t>
       </w:r>
       <w:hyperlink r:id="rId17" w:history="1">
         <w:r>

</xml_diff>

<commit_message>
Added label inside ss node for butchenko TZ
</commit_message>
<xml_diff>
--- a/TZ.docx
+++ b/TZ.docx
@@ -8520,13 +8520,23 @@
                 <w:szCs w:val="24"/>
               </w:rPr>
             </w:pPr>
+            <w:proofErr w:type="spellStart"/>
             <w:r>
               <w:rPr>
                 <w:rFonts w:cs="Times New Roman"/>
                 <w:szCs w:val="24"/>
                 <w:lang w:val="en-US"/>
               </w:rPr>
-              <w:t xml:space="preserve">Граф </w:t>
+              <w:t>Граф</w:t>
+            </w:r>
+            <w:proofErr w:type="spellEnd"/>
+            <w:r>
+              <w:rPr>
+                <w:rFonts w:cs="Times New Roman"/>
+                <w:szCs w:val="24"/>
+                <w:lang w:val="en-US"/>
+              </w:rPr>
+              <w:t xml:space="preserve"> </w:t>
             </w:r>
             <w:r>
               <w:rPr>
@@ -8727,7 +8737,25 @@
                 <w:szCs w:val="24"/>
                 <w:lang w:val="en-US"/>
               </w:rPr>
-              <w:t>CBG-Узел (Change Background)</w:t>
+              <w:t>CBG-</w:t>
+            </w:r>
+            <w:proofErr w:type="spellStart"/>
+            <w:r>
+              <w:rPr>
+                <w:rFonts w:cs="Times New Roman"/>
+                <w:szCs w:val="24"/>
+                <w:lang w:val="en-US"/>
+              </w:rPr>
+              <w:t>Узел</w:t>
+            </w:r>
+            <w:proofErr w:type="spellEnd"/>
+            <w:r>
+              <w:rPr>
+                <w:rFonts w:cs="Times New Roman"/>
+                <w:szCs w:val="24"/>
+                <w:lang w:val="en-US"/>
+              </w:rPr>
+              <w:t xml:space="preserve"> (Change Background)</w:t>
             </w:r>
           </w:p>
         </w:tc>
@@ -8801,7 +8829,25 @@
                 <w:szCs w:val="24"/>
                 <w:lang w:val="en-US"/>
               </w:rPr>
-              <w:t>CD-Узел (Change Dialog)</w:t>
+              <w:t>CD-</w:t>
+            </w:r>
+            <w:proofErr w:type="spellStart"/>
+            <w:r>
+              <w:rPr>
+                <w:rFonts w:cs="Times New Roman"/>
+                <w:szCs w:val="24"/>
+                <w:lang w:val="en-US"/>
+              </w:rPr>
+              <w:t>Узел</w:t>
+            </w:r>
+            <w:proofErr w:type="spellEnd"/>
+            <w:r>
+              <w:rPr>
+                <w:rFonts w:cs="Times New Roman"/>
+                <w:szCs w:val="24"/>
+                <w:lang w:val="en-US"/>
+              </w:rPr>
+              <w:t xml:space="preserve"> (Change Dialog)</w:t>
             </w:r>
           </w:p>
         </w:tc>
@@ -9123,7 +9169,25 @@
                 <w:szCs w:val="24"/>
                 <w:lang w:val="en-US"/>
               </w:rPr>
-              <w:t>-Узел (</w:t>
+              <w:t>-</w:t>
+            </w:r>
+            <w:proofErr w:type="spellStart"/>
+            <w:r>
+              <w:rPr>
+                <w:rFonts w:cs="Times New Roman"/>
+                <w:szCs w:val="24"/>
+                <w:lang w:val="en-US"/>
+              </w:rPr>
+              <w:t>Узел</w:t>
+            </w:r>
+            <w:proofErr w:type="spellEnd"/>
+            <w:r>
+              <w:rPr>
+                <w:rFonts w:cs="Times New Roman"/>
+                <w:szCs w:val="24"/>
+                <w:lang w:val="en-US"/>
+              </w:rPr>
+              <w:t xml:space="preserve"> (</w:t>
             </w:r>
             <w:r>
               <w:rPr>
@@ -9192,7 +9256,25 @@
                 <w:szCs w:val="24"/>
                 <w:lang w:val="en-US"/>
               </w:rPr>
-              <w:t>SS-Узел (Start Scene)</w:t>
+              <w:t>SS-</w:t>
+            </w:r>
+            <w:proofErr w:type="spellStart"/>
+            <w:r>
+              <w:rPr>
+                <w:rFonts w:cs="Times New Roman"/>
+                <w:szCs w:val="24"/>
+                <w:lang w:val="en-US"/>
+              </w:rPr>
+              <w:t>Узел</w:t>
+            </w:r>
+            <w:proofErr w:type="spellEnd"/>
+            <w:r>
+              <w:rPr>
+                <w:rFonts w:cs="Times New Roman"/>
+                <w:szCs w:val="24"/>
+                <w:lang w:val="en-US"/>
+              </w:rPr>
+              <w:t xml:space="preserve"> (Start Scene)</w:t>
             </w:r>
           </w:p>
         </w:tc>
@@ -9560,7 +9642,25 @@
                 <w:szCs w:val="24"/>
                 <w:lang w:val="en-US"/>
               </w:rPr>
-              <w:t>CLK-Переход (Click)</w:t>
+              <w:t>CLK-</w:t>
+            </w:r>
+            <w:proofErr w:type="spellStart"/>
+            <w:r>
+              <w:rPr>
+                <w:rFonts w:cs="Times New Roman"/>
+                <w:szCs w:val="24"/>
+                <w:lang w:val="en-US"/>
+              </w:rPr>
+              <w:t>Переход</w:t>
+            </w:r>
+            <w:proofErr w:type="spellEnd"/>
+            <w:r>
+              <w:rPr>
+                <w:rFonts w:cs="Times New Roman"/>
+                <w:szCs w:val="24"/>
+                <w:lang w:val="en-US"/>
+              </w:rPr>
+              <w:t xml:space="preserve"> (Click)</w:t>
             </w:r>
           </w:p>
         </w:tc>
@@ -9764,6 +9864,7 @@
         </w:rPr>
       </w:pPr>
       <w:bookmarkStart w:id="7" w:name="_Toc102836327"/>
+      <w:proofErr w:type="spellStart"/>
       <w:r>
         <w:rPr>
           <w:rFonts w:cs="Times New Roman"/>
@@ -9772,9 +9873,98 @@
           <w:szCs w:val="24"/>
           <w:lang w:val="en-US"/>
         </w:rPr>
-        <w:t>Наименование программы на английском языке</w:t>
+        <w:t>Наименование</w:t>
+      </w:r>
+      <w:proofErr w:type="spellEnd"/>
+      <w:r>
+        <w:rPr>
+          <w:rFonts w:cs="Times New Roman"/>
+          <w:b/>
+          <w:bCs/>
+          <w:szCs w:val="24"/>
+          <w:lang w:val="en-US"/>
+        </w:rPr>
+        <w:t xml:space="preserve"> </w:t>
+      </w:r>
+      <w:proofErr w:type="spellStart"/>
+      <w:r>
+        <w:rPr>
+          <w:rFonts w:cs="Times New Roman"/>
+          <w:b/>
+          <w:bCs/>
+          <w:szCs w:val="24"/>
+          <w:lang w:val="en-US"/>
+        </w:rPr>
+        <w:t>программы</w:t>
+      </w:r>
+      <w:proofErr w:type="spellEnd"/>
+      <w:r>
+        <w:rPr>
+          <w:rFonts w:cs="Times New Roman"/>
+          <w:b/>
+          <w:bCs/>
+          <w:szCs w:val="24"/>
+          <w:lang w:val="en-US"/>
+        </w:rPr>
+        <w:t xml:space="preserve"> </w:t>
+      </w:r>
+      <w:proofErr w:type="spellStart"/>
+      <w:r>
+        <w:rPr>
+          <w:rFonts w:cs="Times New Roman"/>
+          <w:b/>
+          <w:bCs/>
+          <w:szCs w:val="24"/>
+          <w:lang w:val="en-US"/>
+        </w:rPr>
+        <w:t>на</w:t>
+      </w:r>
+      <w:proofErr w:type="spellEnd"/>
+      <w:r>
+        <w:rPr>
+          <w:rFonts w:cs="Times New Roman"/>
+          <w:b/>
+          <w:bCs/>
+          <w:szCs w:val="24"/>
+          <w:lang w:val="en-US"/>
+        </w:rPr>
+        <w:t xml:space="preserve"> </w:t>
+      </w:r>
+      <w:proofErr w:type="spellStart"/>
+      <w:r>
+        <w:rPr>
+          <w:rFonts w:cs="Times New Roman"/>
+          <w:b/>
+          <w:bCs/>
+          <w:szCs w:val="24"/>
+          <w:lang w:val="en-US"/>
+        </w:rPr>
+        <w:t>английском</w:t>
+      </w:r>
+      <w:proofErr w:type="spellEnd"/>
+      <w:r>
+        <w:rPr>
+          <w:rFonts w:cs="Times New Roman"/>
+          <w:b/>
+          <w:bCs/>
+          <w:szCs w:val="24"/>
+          <w:lang w:val="en-US"/>
+        </w:rPr>
+        <w:t xml:space="preserve"> </w:t>
+      </w:r>
+      <w:proofErr w:type="spellStart"/>
+      <w:r>
+        <w:rPr>
+          <w:rFonts w:cs="Times New Roman"/>
+          <w:b/>
+          <w:bCs/>
+          <w:szCs w:val="24"/>
+          <w:lang w:val="en-US"/>
+        </w:rPr>
+        <w:t>языке</w:t>
       </w:r>
       <w:bookmarkEnd w:id="7"/>
+      <w:proofErr w:type="spellEnd"/>
     </w:p>
     <w:p>
       <w:pPr>
@@ -14400,6 +14590,47 @@
           <w:rFonts w:cs="Times New Roman"/>
           <w:szCs w:val="24"/>
         </w:rPr>
+        <w:t xml:space="preserve">Наличие </w:t>
+      </w:r>
+      <w:r>
+        <w:rPr>
+          <w:rFonts w:cs="Times New Roman"/>
+          <w:szCs w:val="24"/>
+        </w:rPr>
+        <w:t>текстового поля внутри узла</w:t>
+      </w:r>
+      <w:r>
+        <w:rPr>
+          <w:rFonts w:cs="Times New Roman"/>
+          <w:szCs w:val="24"/>
+        </w:rPr>
+        <w:t xml:space="preserve"> для названия сцены</w:t>
+      </w:r>
+      <w:r>
+        <w:rPr>
+          <w:rFonts w:cs="Times New Roman"/>
+          <w:szCs w:val="24"/>
+        </w:rPr>
+        <w:t>.</w:t>
+      </w:r>
+    </w:p>
+    <w:p>
+      <w:pPr>
+        <w:pStyle w:val="ListParagraph"/>
+        <w:numPr>
+          <w:ilvl w:val="4"/>
+          <w:numId w:val="13"/>
+        </w:numPr>
+        <w:rPr>
+          <w:rFonts w:cs="Times New Roman"/>
+          <w:szCs w:val="24"/>
+        </w:rPr>
+      </w:pPr>
+      <w:r>
+        <w:rPr>
+          <w:rFonts w:cs="Times New Roman"/>
+          <w:szCs w:val="24"/>
+        </w:rPr>
         <w:t>Наличие области входа в верхней левой части узла.</w:t>
       </w:r>
     </w:p>
@@ -14858,7 +15089,15 @@
           <w:rFonts w:cs="Times New Roman"/>
           <w:szCs w:val="24"/>
         </w:rPr>
-        <w:t>условиями эксплуатации оборудования, используемого для хранения и запуска приложений, т.е. компьютеров и телефонов непромышленного исполнения. Таким образом, должны выполняться следующие условия:</w:t>
+        <w:t xml:space="preserve">условиями эксплуатации оборудования, используемого для </w:t>
+      </w:r>
+      <w:r>
+        <w:rPr>
+          <w:rFonts w:cs="Times New Roman"/>
+          <w:szCs w:val="24"/>
+        </w:rPr>
+        <w:lastRenderedPageBreak/>
+        <w:t>хранения и запуска приложений, т.е. компьютеров и телефонов непромышленного исполнения. Таким образом, должны выполняться следующие условия:</w:t>
       </w:r>
     </w:p>
     <w:p>
@@ -14879,7 +15118,6 @@
           <w:rFonts w:cs="Times New Roman"/>
           <w:szCs w:val="24"/>
         </w:rPr>
-        <w:lastRenderedPageBreak/>
         <w:t>Влажность – не более 80%;</w:t>
       </w:r>
     </w:p>
@@ -15275,7 +15513,11 @@
         <w:spacing w:after="0" w:line="240" w:lineRule="auto"/>
       </w:pPr>
       <w:r>
-        <w:t>Транспортировка производится в специальных контейнерах с применением мер по предотвращению деформации документов внутри контейнеров, а также проникновения влаги, вредных газов, пыли, солнечных лучей и образованию конденсата внутри контейнеров;</w:t>
+        <w:t xml:space="preserve">Транспортировка производится в специальных контейнерах с применением мер по предотвращению деформации документов внутри </w:t>
+      </w:r>
+      <w:r>
+        <w:lastRenderedPageBreak/>
+        <w:t>контейнеров, а также проникновения влаги, вредных газов, пыли, солнечных лучей и образованию конденсата внутри контейнеров;</w:t>
       </w:r>
     </w:p>
     <w:p>
@@ -15288,7 +15530,6 @@
         <w:spacing w:after="0" w:line="240" w:lineRule="auto"/>
       </w:pPr>
       <w:r>
-        <w:lastRenderedPageBreak/>
         <w:t>Программные документы, предоставляемые в печатном виде, должны соответствовать общим правилам учета и хранения программных документов, предусмотренных стандартами Единой системы программной документации и соответствовать требованиям ГОСТ 19.602-78 [2].</w:t>
       </w:r>
     </w:p>
@@ -16370,13 +16611,77 @@
           <w:lang w:val="en-US"/>
         </w:rPr>
       </w:pPr>
+      <w:proofErr w:type="spellStart"/>
       <w:r>
         <w:rPr>
           <w:rFonts w:cs="Times New Roman"/>
           <w:szCs w:val="24"/>
           <w:lang w:val="en-US"/>
         </w:rPr>
-        <w:t>Не требует навыков программирования.</w:t>
+        <w:t>Не</w:t>
+      </w:r>
+      <w:proofErr w:type="spellEnd"/>
+      <w:r>
+        <w:rPr>
+          <w:rFonts w:cs="Times New Roman"/>
+          <w:szCs w:val="24"/>
+          <w:lang w:val="en-US"/>
+        </w:rPr>
+        <w:t xml:space="preserve"> </w:t>
+      </w:r>
+      <w:proofErr w:type="spellStart"/>
+      <w:r>
+        <w:rPr>
+          <w:rFonts w:cs="Times New Roman"/>
+          <w:szCs w:val="24"/>
+          <w:lang w:val="en-US"/>
+        </w:rPr>
+        <w:t>требует</w:t>
+      </w:r>
+      <w:proofErr w:type="spellEnd"/>
+      <w:r>
+        <w:rPr>
+          <w:rFonts w:cs="Times New Roman"/>
+          <w:szCs w:val="24"/>
+          <w:lang w:val="en-US"/>
+        </w:rPr>
+        <w:t xml:space="preserve"> </w:t>
+      </w:r>
+      <w:proofErr w:type="spellStart"/>
+      <w:r>
+        <w:rPr>
+          <w:rFonts w:cs="Times New Roman"/>
+          <w:szCs w:val="24"/>
+          <w:lang w:val="en-US"/>
+        </w:rPr>
+        <w:t>навыков</w:t>
+      </w:r>
+      <w:proofErr w:type="spellEnd"/>
+      <w:r>
+        <w:rPr>
+          <w:rFonts w:cs="Times New Roman"/>
+          <w:szCs w:val="24"/>
+          <w:lang w:val="en-US"/>
+        </w:rPr>
+        <w:t xml:space="preserve"> </w:t>
+      </w:r>
+      <w:proofErr w:type="spellStart"/>
+      <w:r>
+        <w:rPr>
+          <w:rFonts w:cs="Times New Roman"/>
+          <w:szCs w:val="24"/>
+          <w:lang w:val="en-US"/>
+        </w:rPr>
+        <w:t>программирования</w:t>
+      </w:r>
+      <w:proofErr w:type="spellEnd"/>
+      <w:r>
+        <w:rPr>
+          <w:rFonts w:cs="Times New Roman"/>
+          <w:szCs w:val="24"/>
+          <w:lang w:val="en-US"/>
+        </w:rPr>
+        <w:t>.</w:t>
       </w:r>
     </w:p>
     <w:p>
@@ -17747,6 +18052,7 @@
         </w:rPr>
       </w:pPr>
       <w:bookmarkStart w:id="69" w:name="_Toc102836367"/>
+      <w:proofErr w:type="spellStart"/>
       <w:r>
         <w:rPr>
           <w:rFonts w:cs="Times New Roman"/>
@@ -17755,9 +18061,54 @@
           <w:szCs w:val="24"/>
           <w:lang w:val="en-US"/>
         </w:rPr>
-        <w:t>Сроки разработки и исполнители</w:t>
+        <w:t>Сроки</w:t>
+      </w:r>
+      <w:proofErr w:type="spellEnd"/>
+      <w:r>
+        <w:rPr>
+          <w:rFonts w:cs="Times New Roman"/>
+          <w:b/>
+          <w:bCs/>
+          <w:szCs w:val="24"/>
+          <w:lang w:val="en-US"/>
+        </w:rPr>
+        <w:t xml:space="preserve"> </w:t>
+      </w:r>
+      <w:proofErr w:type="spellStart"/>
+      <w:r>
+        <w:rPr>
+          <w:rFonts w:cs="Times New Roman"/>
+          <w:b/>
+          <w:bCs/>
+          <w:szCs w:val="24"/>
+          <w:lang w:val="en-US"/>
+        </w:rPr>
+        <w:t>разработки</w:t>
+      </w:r>
+      <w:proofErr w:type="spellEnd"/>
+      <w:r>
+        <w:rPr>
+          <w:rFonts w:cs="Times New Roman"/>
+          <w:b/>
+          <w:bCs/>
+          <w:szCs w:val="24"/>
+          <w:lang w:val="en-US"/>
+        </w:rPr>
+        <w:t xml:space="preserve"> и </w:t>
+      </w:r>
+      <w:proofErr w:type="spellStart"/>
+      <w:r>
+        <w:rPr>
+          <w:rFonts w:cs="Times New Roman"/>
+          <w:b/>
+          <w:bCs/>
+          <w:szCs w:val="24"/>
+          <w:lang w:val="en-US"/>
+        </w:rPr>
+        <w:t>исполнители</w:t>
       </w:r>
       <w:bookmarkEnd w:id="69"/>
+      <w:proofErr w:type="spellEnd"/>
     </w:p>
     <w:p>
       <w:pPr>

</xml_diff>

<commit_message>
Changed play current scene for play game in 4.1.1.2.8
</commit_message>
<xml_diff>
--- a/TZ.docx
+++ b/TZ.docx
@@ -11146,7 +11146,21 @@
           <w:rFonts w:cs="Times New Roman"/>
           <w:szCs w:val="24"/>
         </w:rPr>
-        <w:t>Возможность запустить текущую сцену по нажатию на кнопку «Play».</w:t>
+        <w:t xml:space="preserve">Возможность запустить </w:t>
+      </w:r>
+      <w:r>
+        <w:rPr>
+          <w:rFonts w:cs="Times New Roman"/>
+          <w:szCs w:val="24"/>
+        </w:rPr>
+        <w:t>игру</w:t>
+      </w:r>
+      <w:r>
+        <w:rPr>
+          <w:rFonts w:cs="Times New Roman"/>
+          <w:szCs w:val="24"/>
+        </w:rPr>
+        <w:t xml:space="preserve"> по нажатию на кнопку «Play».</w:t>
       </w:r>
     </w:p>
     <w:p>

</xml_diff>

<commit_message>
Fixed bug with indexes
</commit_message>
<xml_diff>
--- a/TZ.docx
+++ b/TZ.docx
@@ -12447,21 +12447,7 @@
           <w:rFonts w:cs="Times New Roman"/>
           <w:szCs w:val="24"/>
         </w:rPr>
-        <w:t>или по нажатию клавиш</w:t>
-      </w:r>
-      <w:r>
-        <w:rPr>
-          <w:rFonts w:cs="Times New Roman"/>
-          <w:szCs w:val="24"/>
-        </w:rPr>
-        <w:t>и</w:t>
-      </w:r>
-      <w:r>
-        <w:rPr>
-          <w:rFonts w:cs="Times New Roman"/>
-          <w:szCs w:val="24"/>
-        </w:rPr>
-        <w:t xml:space="preserve"> </w:t>
+        <w:t xml:space="preserve">или по нажатию клавиши </w:t>
       </w:r>
       <w:r>
         <w:rPr>
@@ -12515,7 +12501,7 @@
       <w:pPr>
         <w:pStyle w:val="ListParagraph"/>
         <w:numPr>
-          <w:ilvl w:val="4"/>
+          <w:ilvl w:val="3"/>
           <w:numId w:val="13"/>
         </w:numPr>
         <w:rPr>
@@ -12577,7 +12563,7 @@
       <w:pPr>
         <w:pStyle w:val="ListParagraph"/>
         <w:numPr>
-          <w:ilvl w:val="4"/>
+          <w:ilvl w:val="3"/>
           <w:numId w:val="13"/>
         </w:numPr>
         <w:rPr>
@@ -12625,7 +12611,7 @@
       <w:pPr>
         <w:pStyle w:val="ListParagraph"/>
         <w:numPr>
-          <w:ilvl w:val="4"/>
+          <w:ilvl w:val="3"/>
           <w:numId w:val="13"/>
         </w:numPr>
         <w:rPr>
@@ -12687,7 +12673,7 @@
       <w:pPr>
         <w:pStyle w:val="ListParagraph"/>
         <w:numPr>
-          <w:ilvl w:val="4"/>
+          <w:ilvl w:val="3"/>
           <w:numId w:val="13"/>
         </w:numPr>
         <w:rPr>
@@ -12735,7 +12721,7 @@
       <w:pPr>
         <w:pStyle w:val="ListParagraph"/>
         <w:numPr>
-          <w:ilvl w:val="4"/>
+          <w:ilvl w:val="3"/>
           <w:numId w:val="13"/>
         </w:numPr>
         <w:rPr>
@@ -12769,7 +12755,7 @@
       <w:pPr>
         <w:pStyle w:val="ListParagraph"/>
         <w:numPr>
-          <w:ilvl w:val="4"/>
+          <w:ilvl w:val="3"/>
           <w:numId w:val="13"/>
         </w:numPr>
         <w:rPr>

</xml_diff>